<commit_message>
before adding daily sample
</commit_message>
<xml_diff>
--- a/Solar_Edge_Paper_Outline_Final_NREL.docx
+++ b/Solar_Edge_Paper_Outline_Final_NREL.docx
@@ -18,14 +18,7 @@
         <w:jc w:val="both"/>
       </w:pPr>
       <w:r>
-        <w:rPr>
-          <w:b/>
-          <w:bCs/>
-        </w:rPr>
-        <w:t>Authors:</w:t>
-      </w:r>
-      <w:r>
-        <w:t xml:space="preserve"> Sijin Wang, Ziv Hameiri, Baran Yildiz, James Sturch</w:t>
+        <w:t>Authors: Sijin Wang, Ziv Hameiri, Baran Yildiz, James Sturch</w:t>
       </w:r>
     </w:p>
     <w:p>
@@ -223,14 +216,7 @@
         <w:jc w:val="both"/>
       </w:pPr>
       <w:r>
-        <w:rPr>
-          <w:b/>
-          <w:bCs/>
-        </w:rPr>
-        <w:t>Definition:</w:t>
-      </w:r>
-      <w:r>
-        <w:t xml:space="preserve"> Mismatch loss in a PV system series connection is the difference between the sum of individual module maximum power points and the actual combined string power output</w:t>
+        <w:t>Definition: Mismatch loss in a PV system series connection is the difference between the sum of individual module maximum power points and the actual combined string power output</w:t>
       </w:r>
     </w:p>
     <w:p>
@@ -243,10 +229,6 @@
         <w:jc w:val="both"/>
       </w:pPr>
       <w:r>
-        <w:rPr>
-          <w:b/>
-          <w:bCs/>
-        </w:rPr>
         <w:t>Sources of mismatch losses in rooftop PV:</w:t>
       </w:r>
     </w:p>
@@ -273,7 +255,13 @@
         <w:jc w:val="both"/>
       </w:pPr>
       <w:r>
-        <w:t>Light-induced degradation (LID) and aging effects</w:t>
+        <w:t xml:space="preserve">Light-induced degradation (LID) and </w:t>
+      </w:r>
+      <w:r>
+        <w:t>ageing</w:t>
+      </w:r>
+      <w:r>
+        <w:t xml:space="preserve"> effects</w:t>
       </w:r>
     </w:p>
     <w:p>
@@ -286,7 +274,13 @@
         <w:jc w:val="both"/>
       </w:pPr>
       <w:r>
-        <w:t>Module aging at different rates</w:t>
+        <w:t xml:space="preserve">Module </w:t>
+      </w:r>
+      <w:r>
+        <w:t>ageing</w:t>
+      </w:r>
+      <w:r>
+        <w:t xml:space="preserve"> at different rates</w:t>
       </w:r>
     </w:p>
     <w:p>
@@ -351,10 +345,6 @@
         <w:jc w:val="both"/>
       </w:pPr>
       <w:r>
-        <w:rPr>
-          <w:b/>
-          <w:bCs/>
-        </w:rPr>
         <w:lastRenderedPageBreak/>
         <w:t>Literature Review:</w:t>
       </w:r>
@@ -445,10 +435,6 @@
         <w:jc w:val="both"/>
       </w:pPr>
       <w:r>
-        <w:rPr>
-          <w:b/>
-          <w:bCs/>
-        </w:rPr>
         <w:t>Key features:</w:t>
       </w:r>
     </w:p>
@@ -514,10 +500,6 @@
         <w:jc w:val="both"/>
       </w:pPr>
       <w:r>
-        <w:rPr>
-          <w:b/>
-          <w:bCs/>
-        </w:rPr>
         <w:t>Research Opportunity:</w:t>
       </w:r>
     </w:p>
@@ -568,83 +550,7 @@
         <w:jc w:val="both"/>
       </w:pPr>
       <w:r>
-        <w:rPr>
-          <w:b/>
-          <w:bCs/>
-        </w:rPr>
-        <w:t>Primary aim:</w:t>
-      </w:r>
-      <w:r>
-        <w:t xml:space="preserve"> Quantify mismatch losses accurately based on MPP data recorded by SolarEdge systems across diverse real-world conditions</w:t>
-      </w:r>
-    </w:p>
-    <w:p>
-      <w:pPr>
-        <w:pStyle w:val="Compact"/>
-        <w:numPr>
-          <w:ilvl w:val="0"/>
-          <w:numId w:val="11"/>
-        </w:numPr>
-        <w:jc w:val="both"/>
-      </w:pPr>
-      <w:r>
-        <w:rPr>
-          <w:b/>
-          <w:bCs/>
-        </w:rPr>
-        <w:t>Secondary objectives:</w:t>
-      </w:r>
-    </w:p>
-    <w:p>
-      <w:pPr>
-        <w:pStyle w:val="Compact"/>
-        <w:numPr>
-          <w:ilvl w:val="1"/>
-          <w:numId w:val="12"/>
-        </w:numPr>
-        <w:jc w:val="both"/>
-      </w:pPr>
-      <w:r>
-        <w:t>Validate single-diode model reconstruction methodology</w:t>
-      </w:r>
-    </w:p>
-    <w:p>
-      <w:pPr>
-        <w:pStyle w:val="Compact"/>
-        <w:numPr>
-          <w:ilvl w:val="1"/>
-          <w:numId w:val="12"/>
-        </w:numPr>
-        <w:jc w:val="both"/>
-      </w:pPr>
-      <w:r>
-        <w:t>Categorise mismatch patterns by installation characteristics</w:t>
-      </w:r>
-    </w:p>
-    <w:p>
-      <w:pPr>
-        <w:pStyle w:val="Compact"/>
-        <w:numPr>
-          <w:ilvl w:val="1"/>
-          <w:numId w:val="12"/>
-        </w:numPr>
-        <w:jc w:val="both"/>
-      </w:pPr>
-      <w:r>
-        <w:t>Analyse seasonal and geographic variations</w:t>
-      </w:r>
-    </w:p>
-    <w:p>
-      <w:pPr>
-        <w:pStyle w:val="Compact"/>
-        <w:numPr>
-          <w:ilvl w:val="1"/>
-          <w:numId w:val="12"/>
-        </w:numPr>
-        <w:jc w:val="both"/>
-      </w:pPr>
-      <w:r>
-        <w:t>Develop filtering methods for bypass diode detection</w:t>
+        <w:t>Quantify mismatch losses accurately based on MPP data recorded by SolarEdge systems across diverse real-world conditions</w:t>
       </w:r>
     </w:p>
     <w:p>
@@ -702,7 +608,6 @@
         <w:jc w:val="both"/>
       </w:pPr>
       <w:r>
-        <w:lastRenderedPageBreak/>
         <w:t>2. Calculate the combined I-V curve if the modules were connected in series</w:t>
       </w:r>
     </w:p>
@@ -738,6 +643,7 @@
       <w:bookmarkStart w:id="9" w:name="i-v-curve-reconstruction"/>
       <w:bookmarkEnd w:id="8"/>
       <w:r>
+        <w:lastRenderedPageBreak/>
         <w:t>I-V Curve Reconstruction</w:t>
       </w:r>
     </w:p>
@@ -1136,10 +1042,6 @@
         <w:jc w:val="both"/>
       </w:pPr>
       <w:r>
-        <w:rPr>
-          <w:b/>
-          <w:bCs/>
-        </w:rPr>
         <w:t>Where:</w:t>
       </w:r>
     </w:p>
@@ -1330,13 +1232,7 @@
               <w:rPr>
                 <w:rFonts w:ascii="Cambria Math" w:hAnsi="Cambria Math"/>
               </w:rPr>
-              <m:t>t</m:t>
-            </m:r>
-            <m:r>
-              <w:rPr>
-                <w:rFonts w:ascii="Cambria Math" w:hAnsi="Cambria Math"/>
-              </w:rPr>
-              <m:t>h</m:t>
+              <m:t>th</m:t>
             </m:r>
           </m:sub>
         </m:sSub>
@@ -1565,13 +1461,7 @@
               <w:rPr>
                 <w:rFonts w:ascii="Cambria Math" w:hAnsi="Cambria Math"/>
               </w:rPr>
-              <m:t>s</m:t>
-            </m:r>
-            <m:r>
-              <w:rPr>
-                <w:rFonts w:ascii="Cambria Math" w:hAnsi="Cambria Math"/>
-              </w:rPr>
-              <m:t>h</m:t>
+              <m:t>sh</m:t>
             </m:r>
           </m:sub>
         </m:sSub>
@@ -1763,13 +1653,7 @@
                             <w:rPr>
                               <w:rFonts w:ascii="Cambria Math" w:hAnsi="Cambria Math"/>
                             </w:rPr>
-                            <m:t>s</m:t>
-                          </m:r>
-                          <m:r>
-                            <w:rPr>
-                              <w:rFonts w:ascii="Cambria Math" w:hAnsi="Cambria Math"/>
-                            </w:rPr>
-                            <m:t>h</m:t>
+                            <m:t>sh</m:t>
                           </m:r>
                         </m:sub>
                       </m:sSub>
@@ -1843,13 +1727,7 @@
                         <w:rPr>
                           <w:rFonts w:ascii="Cambria Math" w:hAnsi="Cambria Math"/>
                         </w:rPr>
-                        <m:t>s</m:t>
-                      </m:r>
-                      <m:r>
-                        <w:rPr>
-                          <w:rFonts w:ascii="Cambria Math" w:hAnsi="Cambria Math"/>
-                        </w:rPr>
-                        <m:t>h</m:t>
+                        <m:t>sh</m:t>
                       </m:r>
                     </m:sub>
                   </m:sSub>
@@ -2017,13 +1895,7 @@
                     <w:rPr>
                       <w:rFonts w:ascii="Cambria Math" w:hAnsi="Cambria Math"/>
                     </w:rPr>
-                    <m:t>t</m:t>
-                  </m:r>
-                  <m:r>
-                    <w:rPr>
-                      <w:rFonts w:ascii="Cambria Math" w:hAnsi="Cambria Math"/>
-                    </w:rPr>
-                    <m:t>h</m:t>
+                    <m:t>th</m:t>
                   </m:r>
                 </m:sub>
               </m:sSub>
@@ -2223,13 +2095,7 @@
                         <w:rPr>
                           <w:rFonts w:ascii="Cambria Math" w:hAnsi="Cambria Math"/>
                         </w:rPr>
-                        <m:t>t</m:t>
-                      </m:r>
-                      <m:r>
-                        <w:rPr>
-                          <w:rFonts w:ascii="Cambria Math" w:hAnsi="Cambria Math"/>
-                        </w:rPr>
-                        <m:t>h</m:t>
+                        <m:t>th</m:t>
                       </m:r>
                     </m:sub>
                   </m:sSub>
@@ -2280,7 +2146,6 @@
         <w:jc w:val="both"/>
       </w:pPr>
       <w:r>
-        <w:lastRenderedPageBreak/>
         <w:t>The photogenerated current is calculated by rearranging equation (1):</w:t>
       </w:r>
     </w:p>
@@ -2434,13 +2299,7 @@
                         <w:rPr>
                           <w:rFonts w:ascii="Cambria Math" w:hAnsi="Cambria Math"/>
                         </w:rPr>
-                        <m:t>s</m:t>
-                      </m:r>
-                      <m:r>
-                        <w:rPr>
-                          <w:rFonts w:ascii="Cambria Math" w:hAnsi="Cambria Math"/>
-                        </w:rPr>
-                        <m:t>h</m:t>
+                        <m:t>sh</m:t>
                       </m:r>
                     </m:sub>
                   </m:sSub>
@@ -2514,13 +2373,7 @@
                     <w:rPr>
                       <w:rFonts w:ascii="Cambria Math" w:hAnsi="Cambria Math"/>
                     </w:rPr>
-                    <m:t>s</m:t>
-                  </m:r>
-                  <m:r>
-                    <w:rPr>
-                      <w:rFonts w:ascii="Cambria Math" w:hAnsi="Cambria Math"/>
-                    </w:rPr>
-                    <m:t>h</m:t>
+                    <m:t>sh</m:t>
                   </m:r>
                 </m:sub>
               </m:sSub>
@@ -2733,13 +2586,7 @@
                             <w:rPr>
                               <w:rFonts w:ascii="Cambria Math" w:hAnsi="Cambria Math"/>
                             </w:rPr>
-                            <m:t>t</m:t>
-                          </m:r>
-                          <m:r>
-                            <w:rPr>
-                              <w:rFonts w:ascii="Cambria Math" w:hAnsi="Cambria Math"/>
-                            </w:rPr>
-                            <m:t>h</m:t>
+                            <m:t>th</m:t>
                           </m:r>
                         </m:sub>
                       </m:sSub>
@@ -2805,6 +2652,7 @@
       <w:bookmarkStart w:id="12" w:name="implementation-process"/>
       <w:bookmarkEnd w:id="11"/>
       <w:r>
+        <w:lastRenderedPageBreak/>
         <w:t>Implementation Process</w:t>
       </w:r>
     </w:p>
@@ -2930,13 +2778,7 @@
               <w:rPr>
                 <w:rFonts w:ascii="Cambria Math" w:hAnsi="Cambria Math"/>
               </w:rPr>
-              <m:t>s</m:t>
-            </m:r>
-            <m:r>
-              <w:rPr>
-                <w:rFonts w:ascii="Cambria Math" w:hAnsi="Cambria Math"/>
-              </w:rPr>
-              <m:t>h</m:t>
+              <m:t>sh</m:t>
             </m:r>
           </m:sub>
         </m:sSub>
@@ -2975,13 +2817,7 @@
               <w:rPr>
                 <w:rFonts w:ascii="Cambria Math" w:hAnsi="Cambria Math"/>
               </w:rPr>
-              <m:t>t</m:t>
-            </m:r>
-            <m:r>
-              <w:rPr>
-                <w:rFonts w:ascii="Cambria Math" w:hAnsi="Cambria Math"/>
-              </w:rPr>
-              <m:t>h</m:t>
+              <m:t>th</m:t>
             </m:r>
           </m:sub>
         </m:sSub>
@@ -3141,20 +2977,7 @@
         <w:jc w:val="both"/>
       </w:pPr>
       <w:r>
-        <w:t xml:space="preserve">Full I-V curve constructed using </w:t>
-      </w:r>
-      <w:proofErr w:type="spellStart"/>
-      <w:proofErr w:type="gramStart"/>
-      <w:r>
-        <w:t>pvlib.pvsystem</w:t>
-      </w:r>
-      <w:proofErr w:type="gramEnd"/>
-      <w:r>
-        <w:t>.v_from_i</w:t>
-      </w:r>
-      <w:proofErr w:type="spellEnd"/>
-      <w:r>
-        <w:t xml:space="preserve"> function</w:t>
+        <w:t>Full I-V curve constructed using pvlib.pvsystem.v_from_i function</w:t>
       </w:r>
     </w:p>
     <w:p>
@@ -3164,6 +2987,7 @@
           <w:ilvl w:val="0"/>
           <w:numId w:val="18"/>
         </w:numPr>
+        <w:jc w:val="both"/>
       </w:pPr>
       <w:r>
         <w:t>An example of a reconstructed IV curve from the measured MPP is shown in Figure 1 (a) and (b)</w:t>
@@ -3191,14 +3015,7 @@
         <w:jc w:val="both"/>
       </w:pPr>
       <w:r>
-        <w:rPr>
-          <w:b/>
-          <w:bCs/>
-        </w:rPr>
-        <w:t>Methodology:</w:t>
-      </w:r>
-      <w:r>
-        <w:t xml:space="preserve"> Simulated I-V curve constructed assuming all modules are connected in series</w:t>
+        <w:t>Methodology: Simulated I-V curve constructed assuming all modules are connected in series</w:t>
       </w:r>
     </w:p>
     <w:p>
@@ -3211,14 +3028,7 @@
         <w:jc w:val="both"/>
       </w:pPr>
       <w:r>
-        <w:rPr>
-          <w:b/>
-          <w:bCs/>
-        </w:rPr>
-        <w:t>Bypass diode modelling:</w:t>
-      </w:r>
-      <w:r>
-        <w:t xml:space="preserve"> Each module is assumed to have at least one bypass diode with a negligible voltage drop</w:t>
+        <w:t>Bypass diode modelling: Each module is assumed to have at least one bypass diode with a negligible voltage drop</w:t>
       </w:r>
     </w:p>
     <w:p>
@@ -3231,14 +3041,7 @@
         <w:jc w:val="both"/>
       </w:pPr>
       <w:r>
-        <w:rPr>
-          <w:b/>
-          <w:bCs/>
-        </w:rPr>
-        <w:t>Mathematical approach:</w:t>
-      </w:r>
-      <w:r>
-        <w:t xml:space="preserve"> Series connection I-V curve calculated as the voltage sum for each current value</w:t>
+        <w:t>Mathematical approach: Series connection I-V curve calculated as the voltage sum for each current value</w:t>
       </w:r>
     </w:p>
     <w:p>
@@ -3251,20 +3054,11 @@
         <w:jc w:val="both"/>
       </w:pPr>
       <w:r>
-        <w:rPr>
-          <w:b/>
-          <w:bCs/>
-        </w:rPr>
-        <w:t>Current limiting:</w:t>
-      </w:r>
-      <w:r>
-        <w:t xml:space="preserve"> When combined </w:t>
-      </w:r>
-      <w:proofErr w:type="gramStart"/>
-      <w:r>
-        <w:t>current pushes</w:t>
-      </w:r>
-      <w:proofErr w:type="gramEnd"/>
+        <w:t xml:space="preserve">Current limiting: When combined </w:t>
+      </w:r>
+      <w:r>
+        <w:t>current</w:t>
+      </w:r>
       <w:r>
         <w:t xml:space="preserve"> modules into reverse voltage, bypass diodes activate</w:t>
       </w:r>
@@ -3279,13 +3073,19 @@
         <w:jc w:val="both"/>
       </w:pPr>
       <w:r>
-        <w:t>An example of series connection IV curve from the individual module IV is shown in Figures 1 (b) and (c)</w:t>
+        <w:t xml:space="preserve">An example of </w:t>
+      </w:r>
+      <w:r>
+        <w:t xml:space="preserve">a </w:t>
+      </w:r>
+      <w:r>
+        <w:t>series connection IV curve from the individual module IV is shown in Figures 1 (b) and (c)</w:t>
       </w:r>
     </w:p>
     <w:p>
       <w:pPr>
         <w:ind w:left="360"/>
-        <w:jc w:val="center"/>
+        <w:jc w:val="both"/>
       </w:pPr>
       <w:r>
         <w:rPr>
@@ -3344,7 +3144,6 @@
         <w:jc w:val="both"/>
       </w:pPr>
       <w:r>
-        <w:lastRenderedPageBreak/>
         <w:t xml:space="preserve">Figure </w:t>
       </w:r>
       <w:fldSimple w:instr=" SEQ Figure \* ARABIC ">
@@ -3393,6 +3192,7 @@
         <w:jc w:val="both"/>
       </w:pPr>
       <w:r>
+        <w:lastRenderedPageBreak/>
         <w:t>Comparison performed between:</w:t>
       </w:r>
     </w:p>
@@ -3432,10 +3232,6 @@
         <w:jc w:val="both"/>
       </w:pPr>
       <w:r>
-        <w:rPr>
-          <w:b/>
-          <w:bCs/>
-        </w:rPr>
         <w:t>Mismatch loss calculation:</w:t>
       </w:r>
     </w:p>
@@ -3607,6 +3403,7 @@
           <w:ilvl w:val="0"/>
           <w:numId w:val="72"/>
         </w:numPr>
+        <w:jc w:val="both"/>
       </w:pPr>
       <w:r>
         <w:t xml:space="preserve">An example of the power comparison of one test </w:t>
@@ -3616,25 +3413,13 @@
       </w:r>
       <w:r>
         <w:t xml:space="preserve"> for 10 days is shown in Figure 2</w:t>
-      </w:r>
-    </w:p>
-    <w:p>
-      <w:pPr>
-        <w:pStyle w:val="BodyText"/>
-        <w:numPr>
-          <w:ilvl w:val="0"/>
-          <w:numId w:val="72"/>
-        </w:numPr>
-      </w:pPr>
-      <w:r>
-        <w:t>Please see Appendix D for the comparison of all sites and all seasons</w:t>
       </w:r>
     </w:p>
     <w:p>
       <w:pPr>
         <w:pStyle w:val="BodyText"/>
         <w:ind w:left="360"/>
-        <w:jc w:val="center"/>
+        <w:jc w:val="both"/>
       </w:pPr>
       <w:r>
         <w:rPr>
@@ -3689,7 +3474,7 @@
     </w:p>
     <w:p>
       <w:pPr>
-        <w:jc w:val="center"/>
+        <w:jc w:val="both"/>
         <w:rPr>
           <w:rFonts w:ascii="Aptos" w:eastAsia="DengXian" w:hAnsi="Aptos" w:cs="Times New Roman"/>
           <w:i/>
@@ -3816,14 +3601,10 @@
         <w:jc w:val="both"/>
       </w:pPr>
       <w:r>
-        <w:rPr>
-          <w:b/>
-          <w:bCs/>
-        </w:rPr>
-        <w:t>Challenge:</w:t>
-      </w:r>
-      <w:r>
-        <w:t xml:space="preserve"> Internal bypass diode activation creates artificial mismatch signals</w:t>
+        <w:t>Motivation</w:t>
+      </w:r>
+      <w:r>
+        <w:t>: Internal bypass diode activation creates artificial mismatch signals</w:t>
       </w:r>
     </w:p>
     <w:p>
@@ -3836,11 +3617,20 @@
         <w:jc w:val="both"/>
       </w:pPr>
       <w:r>
-        <w:rPr>
-          <w:b/>
-          <w:bCs/>
-        </w:rPr>
         <w:t>Detection methodology:</w:t>
+      </w:r>
+    </w:p>
+    <w:p>
+      <w:pPr>
+        <w:pStyle w:val="Compact"/>
+        <w:numPr>
+          <w:ilvl w:val="1"/>
+          <w:numId w:val="22"/>
+        </w:numPr>
+        <w:jc w:val="both"/>
+      </w:pPr>
+      <w:r>
+        <w:t>The rule is defined based on LTSpice simulation</w:t>
       </w:r>
     </w:p>
     <w:p>
@@ -3931,14 +3721,26 @@
         <w:jc w:val="both"/>
       </w:pPr>
       <w:r>
-        <w:rPr>
-          <w:b/>
-          <w:bCs/>
-        </w:rPr>
-        <w:t>Data filtering:</w:t>
-      </w:r>
-      <w:r>
-        <w:t xml:space="preserve"> Timestamps with diode activation excluded from mismatch analysis</w:t>
+        <w:t>Data filtering: Timestamps with diode activation excluded from mismatch analysis</w:t>
+      </w:r>
+    </w:p>
+    <w:p>
+      <w:pPr>
+        <w:pStyle w:val="Compact"/>
+        <w:numPr>
+          <w:ilvl w:val="0"/>
+          <w:numId w:val="22"/>
+        </w:numPr>
+        <w:jc w:val="both"/>
+      </w:pPr>
+      <w:r>
+        <w:t xml:space="preserve">Please see Appendix B for </w:t>
+      </w:r>
+      <w:r>
+        <w:t xml:space="preserve">the </w:t>
+      </w:r>
+      <w:r>
+        <w:t>detailed bypass diode filtering algorithm</w:t>
       </w:r>
     </w:p>
     <w:p>
@@ -3950,7 +3752,6 @@
       <w:bookmarkEnd w:id="7"/>
       <w:bookmarkEnd w:id="15"/>
       <w:r>
-        <w:lastRenderedPageBreak/>
         <w:t>Test Site Selection and Aggregation</w:t>
       </w:r>
     </w:p>
@@ -3974,14 +3775,7 @@
         <w:jc w:val="both"/>
       </w:pPr>
       <w:r>
-        <w:rPr>
-          <w:b/>
-          <w:bCs/>
-        </w:rPr>
-        <w:t>Total sites:</w:t>
-      </w:r>
-      <w:r>
-        <w:t xml:space="preserve"> 22 selected installations with diverse orientations and technologies</w:t>
+        <w:t>Total sites: 22 selected installations with diverse orientations and technologies</w:t>
       </w:r>
     </w:p>
     <w:p>
@@ -3994,10 +3788,6 @@
         <w:jc w:val="both"/>
       </w:pPr>
       <w:r>
-        <w:rPr>
-          <w:b/>
-          <w:bCs/>
-        </w:rPr>
         <w:t>Geographic distribution:</w:t>
       </w:r>
     </w:p>
@@ -4011,6 +3801,7 @@
         <w:jc w:val="both"/>
       </w:pPr>
       <w:r>
+        <w:lastRenderedPageBreak/>
         <w:t>Australia: Queensland, Victoria, South Australia, New South Wales</w:t>
       </w:r>
     </w:p>
@@ -4024,7 +3815,10 @@
         <w:jc w:val="both"/>
       </w:pPr>
       <w:r>
-        <w:t>North America: Texas, Arizona, Nevada, California, Ohio, Iowa</w:t>
+        <w:t>North America: Texas, Arizona, Nevada, California, Ohio</w:t>
+      </w:r>
+      <w:r>
+        <w:t>, and Iowa</w:t>
       </w:r>
     </w:p>
     <w:p>
@@ -4050,14 +3844,172 @@
         <w:jc w:val="both"/>
       </w:pPr>
       <w:r>
+        <w:t>System specifications: Detailed in the comprehensive site database</w:t>
+      </w:r>
+      <w:r>
+        <w:t xml:space="preserve"> are shown in Table 1</w:t>
+      </w:r>
+    </w:p>
+    <w:p>
+      <w:pPr>
+        <w:jc w:val="both"/>
         <w:rPr>
-          <w:b/>
-          <w:bCs/>
+          <w:rFonts w:ascii="Aptos" w:eastAsia="DengXian" w:hAnsi="Aptos" w:cs="Times New Roman"/>
+          <w:i/>
+          <w:iCs/>
+          <w:color w:val="0E2841"/>
+          <w:kern w:val="2"/>
+          <w:sz w:val="18"/>
+          <w:szCs w:val="18"/>
+          <w:lang w:val="en-GB" w:eastAsia="zh-CN"/>
         </w:rPr>
-        <w:t>System specifications:</w:t>
-      </w:r>
-      <w:r>
-        <w:t xml:space="preserve"> Detailed in the comprehensive site database (Table 1)</w:t>
+      </w:pPr>
+      <w:r>
+        <w:rPr>
+          <w:rFonts w:ascii="Aptos" w:eastAsia="DengXian" w:hAnsi="Aptos" w:cs="Times New Roman"/>
+          <w:i/>
+          <w:iCs/>
+          <w:color w:val="0E2841"/>
+          <w:kern w:val="2"/>
+          <w:sz w:val="18"/>
+          <w:szCs w:val="18"/>
+          <w:lang w:val="en-GB" w:eastAsia="zh-CN"/>
+        </w:rPr>
+        <w:t xml:space="preserve">Table </w:t>
+      </w:r>
+      <w:r>
+        <w:rPr>
+          <w:rFonts w:ascii="Aptos" w:eastAsia="DengXian" w:hAnsi="Aptos" w:cs="Times New Roman"/>
+          <w:i/>
+          <w:iCs/>
+          <w:color w:val="0E2841"/>
+          <w:kern w:val="2"/>
+          <w:sz w:val="18"/>
+          <w:szCs w:val="18"/>
+          <w:lang w:val="en-GB" w:eastAsia="zh-CN"/>
+        </w:rPr>
+        <w:fldChar w:fldCharType="begin"/>
+      </w:r>
+      <w:r>
+        <w:rPr>
+          <w:rFonts w:ascii="Aptos" w:eastAsia="DengXian" w:hAnsi="Aptos" w:cs="Times New Roman"/>
+          <w:i/>
+          <w:iCs/>
+          <w:color w:val="0E2841"/>
+          <w:kern w:val="2"/>
+          <w:sz w:val="18"/>
+          <w:szCs w:val="18"/>
+          <w:lang w:val="en-GB" w:eastAsia="zh-CN"/>
+        </w:rPr>
+        <w:instrText xml:space="preserve"> SEQ Table \* ARABIC </w:instrText>
+      </w:r>
+      <w:r>
+        <w:rPr>
+          <w:rFonts w:ascii="Aptos" w:eastAsia="DengXian" w:hAnsi="Aptos" w:cs="Times New Roman"/>
+          <w:i/>
+          <w:iCs/>
+          <w:color w:val="0E2841"/>
+          <w:kern w:val="2"/>
+          <w:sz w:val="18"/>
+          <w:szCs w:val="18"/>
+          <w:lang w:val="en-GB" w:eastAsia="zh-CN"/>
+        </w:rPr>
+        <w:fldChar w:fldCharType="separate"/>
+      </w:r>
+      <w:r>
+        <w:rPr>
+          <w:rFonts w:ascii="Aptos" w:eastAsia="DengXian" w:hAnsi="Aptos" w:cs="Times New Roman"/>
+          <w:i/>
+          <w:iCs/>
+          <w:color w:val="0E2841"/>
+          <w:kern w:val="2"/>
+          <w:sz w:val="18"/>
+          <w:szCs w:val="18"/>
+          <w:lang w:val="en-GB" w:eastAsia="zh-CN"/>
+        </w:rPr>
+        <w:t>1</w:t>
+      </w:r>
+      <w:r>
+        <w:rPr>
+          <w:rFonts w:ascii="Aptos" w:eastAsia="DengXian" w:hAnsi="Aptos" w:cs="Times New Roman"/>
+          <w:i/>
+          <w:iCs/>
+          <w:color w:val="0E2841"/>
+          <w:kern w:val="2"/>
+          <w:sz w:val="18"/>
+          <w:szCs w:val="18"/>
+          <w:lang w:val="en-GB" w:eastAsia="zh-CN"/>
+        </w:rPr>
+        <w:fldChar w:fldCharType="end"/>
+      </w:r>
+      <w:r>
+        <w:rPr>
+          <w:rFonts w:ascii="Aptos" w:eastAsia="DengXian" w:hAnsi="Aptos" w:cs="Times New Roman"/>
+          <w:i/>
+          <w:iCs/>
+          <w:color w:val="0E2841"/>
+          <w:kern w:val="2"/>
+          <w:sz w:val="18"/>
+          <w:szCs w:val="18"/>
+          <w:lang w:val="en-GB" w:eastAsia="zh-CN"/>
+        </w:rPr>
+        <w:t>: Site database details</w:t>
+      </w:r>
+    </w:p>
+    <w:p>
+      <w:pPr>
+        <w:pStyle w:val="Compact"/>
+        <w:jc w:val="center"/>
+      </w:pPr>
+      <w:r>
+        <w:rPr>
+          <w:noProof/>
+        </w:rPr>
+        <w:drawing>
+          <wp:inline distT="0" distB="0" distL="0" distR="0" wp14:anchorId="4A4F070E" wp14:editId="42DCAB09">
+            <wp:extent cx="6120000" cy="3242521"/>
+            <wp:effectExtent l="0" t="0" r="0" b="0"/>
+            <wp:docPr id="1338680388" name="Picture 2"/>
+            <wp:cNvGraphicFramePr>
+              <a:graphicFrameLocks xmlns:a="http://schemas.openxmlformats.org/drawingml/2006/main" noChangeAspect="1"/>
+            </wp:cNvGraphicFramePr>
+            <a:graphic xmlns:a="http://schemas.openxmlformats.org/drawingml/2006/main">
+              <a:graphicData uri="http://schemas.openxmlformats.org/drawingml/2006/picture">
+                <pic:pic xmlns:pic="http://schemas.openxmlformats.org/drawingml/2006/picture">
+                  <pic:nvPicPr>
+                    <pic:cNvPr id="0" name="Picture 3"/>
+                    <pic:cNvPicPr>
+                      <a:picLocks noChangeAspect="1" noChangeArrowheads="1"/>
+                    </pic:cNvPicPr>
+                  </pic:nvPicPr>
+                  <pic:blipFill>
+                    <a:blip r:embed="rId9" cstate="print">
+                      <a:extLst>
+                        <a:ext uri="{28A0092B-C50C-407E-A947-70E740481C1C}">
+                          <a14:useLocalDpi xmlns:a14="http://schemas.microsoft.com/office/drawing/2010/main" val="0"/>
+                        </a:ext>
+                      </a:extLst>
+                    </a:blip>
+                    <a:srcRect/>
+                    <a:stretch>
+                      <a:fillRect/>
+                    </a:stretch>
+                  </pic:blipFill>
+                  <pic:spPr bwMode="auto">
+                    <a:xfrm>
+                      <a:off x="0" y="0"/>
+                      <a:ext cx="6120000" cy="3242521"/>
+                    </a:xfrm>
+                    <a:prstGeom prst="rect">
+                      <a:avLst/>
+                    </a:prstGeom>
+                    <a:noFill/>
+                  </pic:spPr>
+                </pic:pic>
+              </a:graphicData>
+            </a:graphic>
+          </wp:inline>
+        </w:drawing>
       </w:r>
     </w:p>
     <w:p>
@@ -4081,14 +4033,7 @@
         <w:jc w:val="both"/>
       </w:pPr>
       <w:r>
-        <w:rPr>
-          <w:b/>
-          <w:bCs/>
-        </w:rPr>
-        <w:t>Temporal sampling:</w:t>
-      </w:r>
-      <w:r>
-        <w:t xml:space="preserve"> 10 days selected per season (March, June, September, December 2024)</w:t>
+        <w:t>Temporal sampling: 10 days selected per season (March, June, September, December 2024)</w:t>
       </w:r>
     </w:p>
     <w:p>
@@ -4101,14 +4046,7 @@
         <w:jc w:val="both"/>
       </w:pPr>
       <w:r>
-        <w:rPr>
-          <w:b/>
-          <w:bCs/>
-        </w:rPr>
-        <w:t>Measurement frequency:</w:t>
-      </w:r>
-      <w:r>
-        <w:t xml:space="preserve"> 5-minute intervals for all parameters</w:t>
+        <w:t>Measurement frequency: 5-minute intervals for all parameters</w:t>
       </w:r>
     </w:p>
     <w:p>
@@ -4121,10 +4059,6 @@
         <w:jc w:val="both"/>
       </w:pPr>
       <w:r>
-        <w:rPr>
-          <w:b/>
-          <w:bCs/>
-        </w:rPr>
         <w:t>Recorded parameters:</w:t>
       </w:r>
     </w:p>
@@ -4211,10 +4145,6 @@
       </w:pPr>
       <w:bookmarkStart w:id="20" w:name="category-1-single-orientation-16-sites"/>
       <w:r>
-        <w:rPr>
-          <w:b/>
-          <w:bCs/>
-        </w:rPr>
         <w:t>Category 1: Single Orientation (16 sites)</w:t>
       </w:r>
     </w:p>
@@ -4254,6 +4184,7 @@
         <w:jc w:val="both"/>
       </w:pPr>
       <w:r>
+        <w:lastRenderedPageBreak/>
         <w:t>Mismatch sources: manufacturing tolerances, temperature gradients, soiling variations, and potential partial shading effects</w:t>
       </w:r>
     </w:p>
@@ -4278,10 +4209,6 @@
       <w:bookmarkStart w:id="21" w:name="category-2-multiple-orientation-6-sites"/>
       <w:bookmarkEnd w:id="20"/>
       <w:r>
-        <w:rPr>
-          <w:b/>
-          <w:bCs/>
-        </w:rPr>
         <w:t>Category 2: Multiple Orientation (6 sites)</w:t>
       </w:r>
     </w:p>
@@ -4347,12 +4274,67 @@
       <w:bookmarkEnd w:id="19"/>
       <w:bookmarkEnd w:id="21"/>
       <w:r>
-        <w:lastRenderedPageBreak/>
         <w:t>Results</w:t>
       </w:r>
     </w:p>
     <w:p>
       <w:pPr>
+        <w:pStyle w:val="BodyText"/>
+        <w:jc w:val="center"/>
+      </w:pPr>
+      <w:r>
+        <w:rPr>
+          <w:noProof/>
+        </w:rPr>
+        <w:drawing>
+          <wp:inline distT="0" distB="0" distL="0" distR="0" wp14:anchorId="61784CE9" wp14:editId="6FD818A0">
+            <wp:extent cx="6120000" cy="3235510"/>
+            <wp:effectExtent l="0" t="0" r="0" b="0"/>
+            <wp:docPr id="1075407130" name="Picture 3"/>
+            <wp:cNvGraphicFramePr>
+              <a:graphicFrameLocks xmlns:a="http://schemas.openxmlformats.org/drawingml/2006/main" noChangeAspect="1"/>
+            </wp:cNvGraphicFramePr>
+            <a:graphic xmlns:a="http://schemas.openxmlformats.org/drawingml/2006/main">
+              <a:graphicData uri="http://schemas.openxmlformats.org/drawingml/2006/picture">
+                <pic:pic xmlns:pic="http://schemas.openxmlformats.org/drawingml/2006/picture">
+                  <pic:nvPicPr>
+                    <pic:cNvPr id="0" name="Picture 4"/>
+                    <pic:cNvPicPr>
+                      <a:picLocks noChangeAspect="1" noChangeArrowheads="1"/>
+                    </pic:cNvPicPr>
+                  </pic:nvPicPr>
+                  <pic:blipFill>
+                    <a:blip r:embed="rId10" cstate="print">
+                      <a:extLst>
+                        <a:ext uri="{28A0092B-C50C-407E-A947-70E740481C1C}">
+                          <a14:useLocalDpi xmlns:a14="http://schemas.microsoft.com/office/drawing/2010/main" val="0"/>
+                        </a:ext>
+                      </a:extLst>
+                    </a:blip>
+                    <a:srcRect/>
+                    <a:stretch>
+                      <a:fillRect/>
+                    </a:stretch>
+                  </pic:blipFill>
+                  <pic:spPr bwMode="auto">
+                    <a:xfrm>
+                      <a:off x="0" y="0"/>
+                      <a:ext cx="6120000" cy="3235510"/>
+                    </a:xfrm>
+                    <a:prstGeom prst="rect">
+                      <a:avLst/>
+                    </a:prstGeom>
+                    <a:noFill/>
+                  </pic:spPr>
+                </pic:pic>
+              </a:graphicData>
+            </a:graphic>
+          </wp:inline>
+        </w:drawing>
+      </w:r>
+    </w:p>
+    <w:p>
+      <w:pPr>
         <w:pStyle w:val="Heading3"/>
         <w:jc w:val="both"/>
       </w:pPr>
@@ -4363,6 +4345,18 @@
     </w:p>
     <w:p>
       <w:pPr>
+        <w:pStyle w:val="BodyText"/>
+        <w:numPr>
+          <w:ilvl w:val="0"/>
+          <w:numId w:val="73"/>
+        </w:numPr>
+      </w:pPr>
+      <w:r>
+        <w:t>The mismatch results of all test sites are shown in Table 2</w:t>
+      </w:r>
+    </w:p>
+    <w:p>
+      <w:pPr>
         <w:pStyle w:val="Compact"/>
         <w:numPr>
           <w:ilvl w:val="0"/>
@@ -4371,14 +4365,7 @@
         <w:jc w:val="both"/>
       </w:pPr>
       <w:r>
-        <w:rPr>
-          <w:b/>
-          <w:bCs/>
-        </w:rPr>
-        <w:t>Comprehensive dataset:</w:t>
-      </w:r>
-      <w:r>
-        <w:t xml:space="preserve"> 22 sites × 4 seasons × 10 days = 880 site-season combinations</w:t>
+        <w:t>Comprehensive dataset: 22 sites × 4 seasons = 88 site-season combinations</w:t>
       </w:r>
     </w:p>
     <w:p>
@@ -4391,14 +4378,7 @@
         <w:jc w:val="both"/>
       </w:pPr>
       <w:r>
-        <w:rPr>
-          <w:b/>
-          <w:bCs/>
-        </w:rPr>
-        <w:t>Mean mismatch loss:</w:t>
-      </w:r>
-      <w:r>
-        <w:t xml:space="preserve"> 14.4 ± 5.0% (after bypass diode filtering)</w:t>
+        <w:t>Mean mismatch loss: 14.4 ± 5.0% (after bypass diode filtering)</w:t>
       </w:r>
     </w:p>
     <w:p>
@@ -4411,14 +4391,16 @@
         <w:jc w:val="both"/>
       </w:pPr>
       <w:r>
-        <w:rPr>
-          <w:b/>
-          <w:bCs/>
-        </w:rPr>
-        <w:t>Range:</w:t>
-      </w:r>
-      <w:r>
-        <w:t xml:space="preserve"> 5.3% (Site 4034376, single orientation) to 22.0% (multiple orientation)</w:t>
+        <w:t>Range: 5.3% (Site 4034376, single orientation) to 22.0% (</w:t>
+      </w:r>
+      <w:r>
+        <w:t xml:space="preserve">Site </w:t>
+      </w:r>
+      <w:r>
+        <w:t xml:space="preserve">4111492, </w:t>
+      </w:r>
+      <w:r>
+        <w:t>multiple orientation)</w:t>
       </w:r>
     </w:p>
     <w:p>
@@ -4431,14 +4413,7 @@
         <w:jc w:val="both"/>
       </w:pPr>
       <w:r>
-        <w:rPr>
-          <w:b/>
-          <w:bCs/>
-        </w:rPr>
-        <w:t>Distribution characteristics:</w:t>
-      </w:r>
-      <w:r>
-        <w:t xml:space="preserve"> Site-specific variation attributed to local installation conditions and orientation complexity</w:t>
+        <w:t>Distribution characteristics: Site-specific variation attributed to local installation conditions and orientation complexity</w:t>
       </w:r>
     </w:p>
     <w:p>
@@ -4448,16 +4423,27 @@
       </w:pPr>
       <w:bookmarkStart w:id="24" w:name="orientation-based-results"/>
       <w:bookmarkEnd w:id="23"/>
-      <w:r>
+      <w:commentRangeStart w:id="25"/>
+      <w:r>
+        <w:lastRenderedPageBreak/>
         <w:t>Orientation-Based Results</w:t>
       </w:r>
+      <w:commentRangeEnd w:id="25"/>
+      <w:r>
+        <w:rPr>
+          <w:rStyle w:val="CommentReference"/>
+          <w:sz w:val="28"/>
+          <w:szCs w:val="28"/>
+        </w:rPr>
+        <w:commentReference w:id="25"/>
+      </w:r>
     </w:p>
     <w:p>
       <w:pPr>
         <w:pStyle w:val="Heading4"/>
         <w:jc w:val="both"/>
       </w:pPr>
-      <w:bookmarkStart w:id="25" w:name="case-1-single-orientation-sites-16-sites"/>
+      <w:bookmarkStart w:id="26" w:name="case-1-single-orientation-sites-16-sites"/>
       <w:r>
         <w:t>Case 1: Single Orientation Sites (16 sites)</w:t>
       </w:r>
@@ -4472,185 +4458,261 @@
         <w:jc w:val="both"/>
       </w:pPr>
       <w:r>
+        <w:t>Representative examples: Site 4034376 (7.5% loss), Site 4002138 (9.2% loss)</w:t>
+      </w:r>
+    </w:p>
+    <w:p>
+      <w:pPr>
+        <w:pStyle w:val="Compact"/>
+        <w:numPr>
+          <w:ilvl w:val="0"/>
+          <w:numId w:val="34"/>
+        </w:numPr>
+        <w:jc w:val="both"/>
+      </w:pPr>
+      <w:r>
+        <w:t>Average mismatch loss: 12.6 ± 4.6%</w:t>
+      </w:r>
+    </w:p>
+    <w:p>
+      <w:pPr>
+        <w:pStyle w:val="Compact"/>
+        <w:numPr>
+          <w:ilvl w:val="0"/>
+          <w:numId w:val="34"/>
+        </w:numPr>
+        <w:jc w:val="both"/>
+      </w:pPr>
+      <w:r>
+        <w:t>Range: 5.3% to 21.5%</w:t>
+      </w:r>
+    </w:p>
+    <w:p>
+      <w:pPr>
+        <w:pStyle w:val="Compact"/>
+        <w:numPr>
+          <w:ilvl w:val="0"/>
+          <w:numId w:val="34"/>
+        </w:numPr>
+        <w:jc w:val="both"/>
+      </w:pPr>
+      <w:r>
+        <w:t>Installation characteristics: Uniform orientation provides consistent irradiance conditions, but is still subject to environmental factors</w:t>
+      </w:r>
+      <w:r>
+        <w:t xml:space="preserve"> such as shading</w:t>
+      </w:r>
+    </w:p>
+    <w:p>
+      <w:pPr>
+        <w:pStyle w:val="Heading4"/>
+        <w:jc w:val="both"/>
+      </w:pPr>
+      <w:bookmarkStart w:id="27" w:name="Xc4999c69db33803919229a13de2174aa003786a"/>
+      <w:bookmarkEnd w:id="26"/>
+      <w:r>
+        <w:t>Case 2: Multiple Orientation Sites (6 sites)</w:t>
+      </w:r>
+    </w:p>
+    <w:p>
+      <w:pPr>
+        <w:pStyle w:val="Compact"/>
+        <w:numPr>
+          <w:ilvl w:val="0"/>
+          <w:numId w:val="36"/>
+        </w:numPr>
+        <w:jc w:val="both"/>
+      </w:pPr>
+      <w:r>
+        <w:t>Representative examples: Site 3455043 (19.0% loss), Site 4111492 (22.0% loss)</w:t>
+      </w:r>
+    </w:p>
+    <w:p>
+      <w:pPr>
+        <w:pStyle w:val="Compact"/>
+        <w:numPr>
+          <w:ilvl w:val="0"/>
+          <w:numId w:val="36"/>
+        </w:numPr>
+        <w:jc w:val="both"/>
+      </w:pPr>
+      <w:r>
+        <w:t>Average mismatch loss: 19.1 ± 2.2%</w:t>
+      </w:r>
+    </w:p>
+    <w:p>
+      <w:pPr>
+        <w:pStyle w:val="Compact"/>
+        <w:numPr>
+          <w:ilvl w:val="0"/>
+          <w:numId w:val="36"/>
+        </w:numPr>
+        <w:jc w:val="both"/>
+      </w:pPr>
+      <w:r>
+        <w:t>Range: 17.0% to 22.0%</w:t>
+      </w:r>
+    </w:p>
+    <w:p>
+      <w:pPr>
+        <w:pStyle w:val="Compact"/>
+        <w:numPr>
+          <w:ilvl w:val="0"/>
+          <w:numId w:val="36"/>
+        </w:numPr>
+        <w:jc w:val="both"/>
+      </w:pPr>
+      <w:r>
+        <w:t>Impact quantification: ~6.5% additional mismatch compared to single orientation sites</w:t>
+      </w:r>
+    </w:p>
+    <w:p>
+      <w:pPr>
+        <w:pStyle w:val="Compact"/>
+        <w:numPr>
+          <w:ilvl w:val="0"/>
+          <w:numId w:val="36"/>
+        </w:numPr>
+        <w:jc w:val="both"/>
+      </w:pPr>
+      <w:r>
+        <w:t>Installation reality: Common when architectural constraints require multiple orientations</w:t>
+      </w:r>
+    </w:p>
+    <w:p>
+      <w:pPr>
+        <w:pStyle w:val="Heading4"/>
+        <w:jc w:val="both"/>
+      </w:pPr>
+      <w:r>
+        <w:t>Comparison</w:t>
+      </w:r>
+    </w:p>
+    <w:p>
+      <w:pPr>
+        <w:pStyle w:val="BodyText"/>
+        <w:numPr>
+          <w:ilvl w:val="0"/>
+          <w:numId w:val="71"/>
+        </w:numPr>
+        <w:jc w:val="both"/>
+      </w:pPr>
+      <w:r>
+        <w:t>Single orientation sites generally have lower mismatch loss</w:t>
+      </w:r>
+    </w:p>
+    <w:p>
+      <w:pPr>
+        <w:pStyle w:val="BodyText"/>
+        <w:numPr>
+          <w:ilvl w:val="0"/>
+          <w:numId w:val="71"/>
+        </w:numPr>
+        <w:jc w:val="both"/>
+      </w:pPr>
+      <w:r>
+        <w:t xml:space="preserve">However, if there is significant shading nearby, the upper limit of the mismatch of </w:t>
+      </w:r>
+      <w:r>
+        <w:t xml:space="preserve">both </w:t>
+      </w:r>
+      <w:r>
+        <w:t>single</w:t>
+      </w:r>
+      <w:r>
+        <w:t xml:space="preserve"> orientations</w:t>
+      </w:r>
+      <w:r>
+        <w:t xml:space="preserve"> </w:t>
+      </w:r>
+      <w:r>
+        <w:t>can be close to multiple orientation sites</w:t>
+      </w:r>
+    </w:p>
+    <w:p>
+      <w:pPr>
+        <w:pStyle w:val="Heading3"/>
+        <w:jc w:val="both"/>
+      </w:pPr>
+      <w:bookmarkStart w:id="28" w:name="seasonal-analysis"/>
+      <w:bookmarkEnd w:id="24"/>
+      <w:bookmarkEnd w:id="27"/>
+      <w:commentRangeStart w:id="29"/>
+      <w:r>
+        <w:t>Seasonal Analysis</w:t>
+      </w:r>
+      <w:commentRangeEnd w:id="29"/>
+      <w:r>
         <w:rPr>
-          <w:b/>
-          <w:bCs/>
+          <w:rStyle w:val="CommentReference"/>
+          <w:sz w:val="28"/>
+          <w:szCs w:val="28"/>
         </w:rPr>
-        <w:t>Representative examples:</w:t>
-      </w:r>
-      <w:r>
-        <w:t xml:space="preserve"> Site 4034376 (7.5% loss), Site 4002138 (9.2% loss)</w:t>
-      </w:r>
-    </w:p>
-    <w:p>
-      <w:pPr>
-        <w:pStyle w:val="Compact"/>
-        <w:numPr>
-          <w:ilvl w:val="0"/>
-          <w:numId w:val="34"/>
-        </w:numPr>
-        <w:jc w:val="both"/>
-      </w:pPr>
-      <w:r>
-        <w:rPr>
-          <w:b/>
-          <w:bCs/>
-        </w:rPr>
-        <w:t>Average mismatch loss:</w:t>
-      </w:r>
-      <w:r>
-        <w:t xml:space="preserve"> 12.6 ± 4.6%</w:t>
-      </w:r>
-    </w:p>
-    <w:p>
-      <w:pPr>
-        <w:pStyle w:val="Compact"/>
-        <w:numPr>
-          <w:ilvl w:val="0"/>
-          <w:numId w:val="34"/>
-        </w:numPr>
-        <w:jc w:val="both"/>
-      </w:pPr>
-      <w:r>
-        <w:rPr>
-          <w:b/>
-          <w:bCs/>
-        </w:rPr>
-        <w:t>Range:</w:t>
-      </w:r>
-      <w:r>
-        <w:t xml:space="preserve"> 5.3% to 21.5%</w:t>
-      </w:r>
-    </w:p>
-    <w:p>
-      <w:pPr>
-        <w:pStyle w:val="Compact"/>
-        <w:numPr>
-          <w:ilvl w:val="0"/>
-          <w:numId w:val="34"/>
-        </w:numPr>
-        <w:jc w:val="both"/>
-      </w:pPr>
-      <w:r>
-        <w:rPr>
-          <w:b/>
-          <w:bCs/>
-        </w:rPr>
-        <w:t>Installation characteristics:</w:t>
-      </w:r>
-      <w:r>
-        <w:t xml:space="preserve"> Uniform orientation provides consistent irradiance conditions, but is still subject to environmental factors</w:t>
-      </w:r>
-    </w:p>
-    <w:p>
-      <w:pPr>
-        <w:pStyle w:val="Heading4"/>
-        <w:jc w:val="both"/>
-      </w:pPr>
-      <w:bookmarkStart w:id="26" w:name="Xc4999c69db33803919229a13de2174aa003786a"/>
-      <w:bookmarkEnd w:id="25"/>
-      <w:r>
-        <w:t>Case 2: Multiple Orientation Sites (6 sites)</w:t>
-      </w:r>
-    </w:p>
-    <w:p>
-      <w:pPr>
-        <w:pStyle w:val="Compact"/>
-        <w:numPr>
-          <w:ilvl w:val="0"/>
-          <w:numId w:val="36"/>
-        </w:numPr>
-        <w:jc w:val="both"/>
-      </w:pPr>
-      <w:r>
-        <w:rPr>
-          <w:b/>
-          <w:bCs/>
-        </w:rPr>
-        <w:t>Representative examples:</w:t>
-      </w:r>
-      <w:r>
-        <w:t xml:space="preserve"> Site 3455043 (19.0% loss), Site 4111492 (22.0% loss)</w:t>
-      </w:r>
-    </w:p>
-    <w:p>
-      <w:pPr>
-        <w:pStyle w:val="Compact"/>
-        <w:numPr>
-          <w:ilvl w:val="0"/>
-          <w:numId w:val="36"/>
-        </w:numPr>
-        <w:jc w:val="both"/>
-      </w:pPr>
-      <w:r>
-        <w:rPr>
-          <w:b/>
-          <w:bCs/>
-        </w:rPr>
-        <w:t>Average mismatch loss:</w:t>
-      </w:r>
-      <w:r>
-        <w:t xml:space="preserve"> 19.1 ± 2.2%</w:t>
-      </w:r>
-    </w:p>
-    <w:p>
-      <w:pPr>
-        <w:pStyle w:val="Compact"/>
-        <w:numPr>
-          <w:ilvl w:val="0"/>
-          <w:numId w:val="36"/>
-        </w:numPr>
-        <w:jc w:val="both"/>
-      </w:pPr>
-      <w:r>
-        <w:rPr>
-          <w:b/>
-          <w:bCs/>
-        </w:rPr>
-        <w:t>Range:</w:t>
-      </w:r>
-      <w:r>
-        <w:t xml:space="preserve"> 17.0% to 22.0%</w:t>
-      </w:r>
-    </w:p>
-    <w:p>
-      <w:pPr>
-        <w:pStyle w:val="Compact"/>
-        <w:numPr>
-          <w:ilvl w:val="0"/>
-          <w:numId w:val="36"/>
-        </w:numPr>
-        <w:jc w:val="both"/>
-      </w:pPr>
-      <w:r>
-        <w:rPr>
-          <w:b/>
-          <w:bCs/>
-        </w:rPr>
-        <w:t>Impact quantification:</w:t>
-      </w:r>
-      <w:r>
-        <w:t xml:space="preserve"> ~6.5% additional mismatch compared to single orientation sites</w:t>
-      </w:r>
-    </w:p>
-    <w:p>
-      <w:pPr>
-        <w:pStyle w:val="Compact"/>
-        <w:numPr>
-          <w:ilvl w:val="0"/>
-          <w:numId w:val="36"/>
-        </w:numPr>
-        <w:jc w:val="both"/>
-      </w:pPr>
-      <w:r>
-        <w:rPr>
-          <w:b/>
-          <w:bCs/>
-        </w:rPr>
-        <w:t>Installation reality:</w:t>
-      </w:r>
-      <w:r>
-        <w:t xml:space="preserve"> Common when architectural constraints require multiple orientations</w:t>
+        <w:commentReference w:id="29"/>
+      </w:r>
+    </w:p>
+    <w:p>
+      <w:pPr>
+        <w:pStyle w:val="Compact"/>
+        <w:numPr>
+          <w:ilvl w:val="0"/>
+          <w:numId w:val="38"/>
+        </w:numPr>
+        <w:jc w:val="both"/>
+      </w:pPr>
+      <w:r>
+        <w:t>Winter pattern: Generally, higher mismatch losses are observed</w:t>
+      </w:r>
+    </w:p>
+    <w:p>
+      <w:pPr>
+        <w:pStyle w:val="Compact"/>
+        <w:numPr>
+          <w:ilvl w:val="0"/>
+          <w:numId w:val="38"/>
+        </w:numPr>
+        <w:jc w:val="both"/>
+      </w:pPr>
+      <w:r>
+        <w:t>Physical explanation: Lower solar altitude increases shadowing effects and reduces overall irradiance uniformity</w:t>
+      </w:r>
+    </w:p>
+    <w:p>
+      <w:pPr>
+        <w:pStyle w:val="Compact"/>
+        <w:numPr>
+          <w:ilvl w:val="0"/>
+          <w:numId w:val="38"/>
+        </w:numPr>
+        <w:jc w:val="both"/>
+      </w:pPr>
+      <w:r>
+        <w:t>Summer stability: More consistent performance with reduced mismatch variation</w:t>
+      </w:r>
+    </w:p>
+    <w:p>
+      <w:pPr>
+        <w:pStyle w:val="Compact"/>
+        <w:numPr>
+          <w:ilvl w:val="0"/>
+          <w:numId w:val="38"/>
+        </w:numPr>
+        <w:jc w:val="both"/>
+      </w:pPr>
+      <w:r>
+        <w:t>Seasonal variation: 2-4% difference between winter and summer averages</w:t>
+      </w:r>
+    </w:p>
+    <w:p>
+      <w:pPr>
+        <w:pStyle w:val="Heading2"/>
+        <w:jc w:val="both"/>
+      </w:pPr>
+      <w:bookmarkStart w:id="30" w:name="Xd7dc473424b10bcab2c5d49e79369423d9dcb1b"/>
+      <w:bookmarkEnd w:id="22"/>
+      <w:bookmarkEnd w:id="28"/>
+      <w:r>
+        <w:t>Error Estimation Using Monte Carlo Simulation (MCS)</w:t>
       </w:r>
     </w:p>
     <w:p>
@@ -4658,111 +4720,7 @@
         <w:pStyle w:val="Heading3"/>
         <w:jc w:val="both"/>
       </w:pPr>
-      <w:bookmarkStart w:id="27" w:name="seasonal-analysis"/>
-      <w:bookmarkEnd w:id="24"/>
-      <w:bookmarkEnd w:id="26"/>
-      <w:r>
-        <w:t>Seasonal Analysis</w:t>
-      </w:r>
-    </w:p>
-    <w:p>
-      <w:pPr>
-        <w:pStyle w:val="Compact"/>
-        <w:numPr>
-          <w:ilvl w:val="0"/>
-          <w:numId w:val="38"/>
-        </w:numPr>
-        <w:jc w:val="both"/>
-      </w:pPr>
-      <w:r>
-        <w:rPr>
-          <w:b/>
-          <w:bCs/>
-        </w:rPr>
-        <w:t>Winter pattern:</w:t>
-      </w:r>
-      <w:r>
-        <w:t xml:space="preserve"> Generally, higher mismatch losses are observed</w:t>
-      </w:r>
-    </w:p>
-    <w:p>
-      <w:pPr>
-        <w:pStyle w:val="Compact"/>
-        <w:numPr>
-          <w:ilvl w:val="0"/>
-          <w:numId w:val="38"/>
-        </w:numPr>
-        <w:jc w:val="both"/>
-      </w:pPr>
-      <w:r>
-        <w:rPr>
-          <w:b/>
-          <w:bCs/>
-        </w:rPr>
-        <w:t>Physical explanation:</w:t>
-      </w:r>
-      <w:r>
-        <w:t xml:space="preserve"> Lower solar altitude increases shadowing effects and reduces overall irradiance uniformity</w:t>
-      </w:r>
-    </w:p>
-    <w:p>
-      <w:pPr>
-        <w:pStyle w:val="Compact"/>
-        <w:numPr>
-          <w:ilvl w:val="0"/>
-          <w:numId w:val="38"/>
-        </w:numPr>
-        <w:jc w:val="both"/>
-      </w:pPr>
-      <w:r>
-        <w:rPr>
-          <w:b/>
-          <w:bCs/>
-        </w:rPr>
-        <w:t>Summer stability:</w:t>
-      </w:r>
-      <w:r>
-        <w:t xml:space="preserve"> More consistent performance with reduced mismatch variation</w:t>
-      </w:r>
-    </w:p>
-    <w:p>
-      <w:pPr>
-        <w:pStyle w:val="Compact"/>
-        <w:numPr>
-          <w:ilvl w:val="0"/>
-          <w:numId w:val="38"/>
-        </w:numPr>
-        <w:jc w:val="both"/>
-      </w:pPr>
-      <w:r>
-        <w:rPr>
-          <w:b/>
-          <w:bCs/>
-        </w:rPr>
-        <w:t>Seasonal variation:</w:t>
-      </w:r>
-      <w:r>
-        <w:t xml:space="preserve"> 2-4% difference between winter and summer averages</w:t>
-      </w:r>
-    </w:p>
-    <w:p>
-      <w:pPr>
-        <w:pStyle w:val="Heading2"/>
-        <w:jc w:val="both"/>
-      </w:pPr>
-      <w:bookmarkStart w:id="28" w:name="Xd7dc473424b10bcab2c5d49e79369423d9dcb1b"/>
-      <w:bookmarkEnd w:id="22"/>
-      <w:bookmarkEnd w:id="27"/>
-      <w:r>
-        <w:t>Error Estimation Using Monte Carlo Simulation (MCS)</w:t>
-      </w:r>
-    </w:p>
-    <w:p>
-      <w:pPr>
-        <w:pStyle w:val="Heading3"/>
-        <w:jc w:val="both"/>
-      </w:pPr>
-      <w:bookmarkStart w:id="29" w:name="motivation-for-validation"/>
+      <w:bookmarkStart w:id="31" w:name="motivation-for-validation"/>
       <w:r>
         <w:t>Motivation for Validation</w:t>
       </w:r>
@@ -4777,14 +4735,7 @@
         <w:jc w:val="both"/>
       </w:pPr>
       <w:r>
-        <w:rPr>
-          <w:b/>
-          <w:bCs/>
-        </w:rPr>
-        <w:t>Model accuracy assessment:</w:t>
-      </w:r>
-      <w:r>
-        <w:t xml:space="preserve"> Single-diode model approximation needs quantitative validation</w:t>
+        <w:t>Model accuracy assessment: Single-diode model approximation needs quantitative validation</w:t>
       </w:r>
     </w:p>
     <w:p>
@@ -4797,14 +4748,7 @@
         <w:jc w:val="both"/>
       </w:pPr>
       <w:r>
-        <w:rPr>
-          <w:b/>
-          <w:bCs/>
-        </w:rPr>
-        <w:t>Parameter dependencies:</w:t>
-      </w:r>
-      <w:r>
-        <w:t xml:space="preserve"> Temperature and irradiance effects on model parameters:</w:t>
+        <w:t>Parameter dependencies: Temperature and irradiance effects on model parameters:</w:t>
       </w:r>
     </w:p>
     <w:p>
@@ -4817,7 +4761,6 @@
         <w:jc w:val="both"/>
       </w:pPr>
       <w:r>
-        <w:lastRenderedPageBreak/>
         <w:t>Ideality factor variations</w:t>
       </w:r>
     </w:p>
@@ -4852,9 +4795,10 @@
         <w:pStyle w:val="Heading3"/>
         <w:jc w:val="both"/>
       </w:pPr>
-      <w:bookmarkStart w:id="30" w:name="monte-carlo-methodology"/>
-      <w:bookmarkEnd w:id="29"/>
-      <w:r>
+      <w:bookmarkStart w:id="32" w:name="monte-carlo-methodology"/>
+      <w:bookmarkEnd w:id="31"/>
+      <w:r>
+        <w:lastRenderedPageBreak/>
         <w:t>Monte Carlo Methodology</w:t>
       </w:r>
     </w:p>
@@ -4863,7 +4807,7 @@
         <w:pStyle w:val="Heading4"/>
         <w:jc w:val="both"/>
       </w:pPr>
-      <w:bookmarkStart w:id="31" w:name="two-diode-reference-model"/>
+      <w:bookmarkStart w:id="33" w:name="two-diode-reference-model"/>
       <w:r>
         <w:t>Two-Diode Reference Model</w:t>
       </w:r>
@@ -4878,14 +4822,7 @@
         <w:jc w:val="both"/>
       </w:pPr>
       <w:r>
-        <w:rPr>
-          <w:b/>
-          <w:bCs/>
-        </w:rPr>
-        <w:t>Truth generation:</w:t>
-      </w:r>
-      <w:r>
-        <w:t xml:space="preserve"> Use a comprehensive two-diode model with temperature/irradiance dependencies</w:t>
+        <w:t>Truth generation: Use a comprehensive two-diode model with temperature/irradiance dependencies</w:t>
       </w:r>
     </w:p>
     <w:p>
@@ -4898,14 +4835,7 @@
         <w:jc w:val="both"/>
       </w:pPr>
       <w:r>
-        <w:rPr>
-          <w:b/>
-          <w:bCs/>
-        </w:rPr>
-        <w:t>Parameter distributions:</w:t>
-      </w:r>
-      <w:r>
-        <w:t xml:space="preserve"> Based on literature review and manufacturer data</w:t>
+        <w:t>Parameter distributions: Based on literature review and manufacturer data</w:t>
       </w:r>
     </w:p>
     <w:p>
@@ -4918,10 +4848,6 @@
         <w:jc w:val="both"/>
       </w:pPr>
       <w:r>
-        <w:rPr>
-          <w:b/>
-          <w:bCs/>
-        </w:rPr>
         <w:t>System simulation:</w:t>
       </w:r>
     </w:p>
@@ -4969,8 +4895,8 @@
         <w:pStyle w:val="Heading4"/>
         <w:jc w:val="both"/>
       </w:pPr>
-      <w:bookmarkStart w:id="32" w:name="validation-process"/>
-      <w:bookmarkEnd w:id="31"/>
+      <w:bookmarkStart w:id="34" w:name="validation-process"/>
+      <w:bookmarkEnd w:id="33"/>
       <w:r>
         <w:t>Validation Process</w:t>
       </w:r>
@@ -4985,14 +4911,7 @@
         <w:jc w:val="both"/>
       </w:pPr>
       <w:r>
-        <w:rPr>
-          <w:b/>
-          <w:bCs/>
-        </w:rPr>
-        <w:t>Branch 1: True Results Generation</w:t>
-      </w:r>
-      <w:r>
-        <w:t xml:space="preserve"> </w:t>
+        <w:t xml:space="preserve">Branch 1: True Results Generation </w:t>
       </w:r>
     </w:p>
     <w:p>
@@ -5050,14 +4969,7 @@
         <w:jc w:val="both"/>
       </w:pPr>
       <w:r>
-        <w:rPr>
-          <w:b/>
-          <w:bCs/>
-        </w:rPr>
-        <w:t>Branch 2: Reconstructed Results</w:t>
-      </w:r>
-      <w:r>
-        <w:t xml:space="preserve"> </w:t>
+        <w:t xml:space="preserve">Branch 2: Reconstructed Results </w:t>
       </w:r>
     </w:p>
     <w:p>
@@ -5117,12 +5029,22 @@
         <w:pStyle w:val="Heading3"/>
         <w:jc w:val="both"/>
       </w:pPr>
-      <w:bookmarkStart w:id="33" w:name="monte-carlo-results"/>
-      <w:bookmarkEnd w:id="30"/>
+      <w:bookmarkStart w:id="35" w:name="monte-carlo-results"/>
       <w:bookmarkEnd w:id="32"/>
+      <w:bookmarkEnd w:id="34"/>
+      <w:commentRangeStart w:id="36"/>
       <w:r>
         <w:t>Monte Carlo Results</w:t>
       </w:r>
+      <w:commentRangeEnd w:id="36"/>
+      <w:r>
+        <w:rPr>
+          <w:rStyle w:val="CommentReference"/>
+          <w:sz w:val="28"/>
+          <w:szCs w:val="28"/>
+        </w:rPr>
+        <w:commentReference w:id="36"/>
+      </w:r>
     </w:p>
     <w:p>
       <w:pPr>
@@ -5134,14 +5056,7 @@
         <w:jc w:val="both"/>
       </w:pPr>
       <w:r>
-        <w:rPr>
-          <w:b/>
-          <w:bCs/>
-        </w:rPr>
-        <w:t>Error quantification:</w:t>
-      </w:r>
-      <w:r>
-        <w:t xml:space="preserve"> Mean error of 1.2% absolute (methodology underestimates true mismatch)</w:t>
+        <w:t>Error quantification: Mean error of 1.2% absolute (methodology underestimates true mismatch)</w:t>
       </w:r>
     </w:p>
     <w:p>
@@ -5154,14 +5069,7 @@
         <w:jc w:val="both"/>
       </w:pPr>
       <w:r>
-        <w:rPr>
-          <w:b/>
-          <w:bCs/>
-        </w:rPr>
-        <w:t>Error distribution:</w:t>
-      </w:r>
-      <w:r>
-        <w:t xml:space="preserve"> Systematic bias toward underestimation</w:t>
+        <w:t>Error distribution: Systematic bias toward underestimation</w:t>
       </w:r>
     </w:p>
     <w:p>
@@ -5174,14 +5082,7 @@
         <w:jc w:val="both"/>
       </w:pPr>
       <w:r>
-        <w:rPr>
-          <w:b/>
-          <w:bCs/>
-        </w:rPr>
-        <w:t>Uncertainty bounds:</w:t>
-      </w:r>
-      <w:r>
-        <w:t xml:space="preserve"> ±1.2% confidence interval for mismatch loss estimates</w:t>
+        <w:t>Uncertainty bounds: ±1.2% confidence interval for mismatch loss estimates</w:t>
       </w:r>
     </w:p>
     <w:p>
@@ -5194,14 +5095,7 @@
         <w:jc w:val="both"/>
       </w:pPr>
       <w:r>
-        <w:rPr>
-          <w:b/>
-          <w:bCs/>
-        </w:rPr>
-        <w:t>Model validation:</w:t>
-      </w:r>
-      <w:r>
-        <w:t xml:space="preserve"> Confirms single-diode approach is sufficiently accurate for field studies</w:t>
+        <w:t>Model validation: Confirms single-diode approach is sufficiently accurate for field studies</w:t>
       </w:r>
     </w:p>
     <w:p>
@@ -5209,7 +5103,7 @@
         <w:pStyle w:val="Heading4"/>
         <w:jc w:val="both"/>
       </w:pPr>
-      <w:bookmarkStart w:id="34" w:name="error-analysis-results"/>
+      <w:bookmarkStart w:id="37" w:name="error-analysis-results"/>
       <w:r>
         <w:t>Error Analysis Results</w:t>
       </w:r>
@@ -5224,10 +5118,6 @@
         <w:jc w:val="both"/>
       </w:pPr>
       <w:r>
-        <w:rPr>
-          <w:b/>
-          <w:bCs/>
-        </w:rPr>
         <w:t>Statistical Metrics:</w:t>
       </w:r>
     </w:p>
@@ -5267,7 +5157,6 @@
         <w:jc w:val="both"/>
       </w:pPr>
       <w:r>
-        <w:lastRenderedPageBreak/>
         <w:t>95% confidence interval: ±1.6%</w:t>
       </w:r>
     </w:p>
@@ -5294,10 +5183,6 @@
         <w:jc w:val="both"/>
       </w:pPr>
       <w:r>
-        <w:rPr>
-          <w:b/>
-          <w:bCs/>
-        </w:rPr>
         <w:t>Validation Conclusions:</w:t>
       </w:r>
     </w:p>
@@ -5324,6 +5209,7 @@
         <w:jc w:val="both"/>
       </w:pPr>
       <w:r>
+        <w:lastRenderedPageBreak/>
         <w:t>Temperature dependencies have minimal impact on overall results</w:t>
       </w:r>
     </w:p>
@@ -5357,10 +5243,10 @@
         <w:pStyle w:val="Heading2"/>
         <w:jc w:val="both"/>
       </w:pPr>
-      <w:bookmarkStart w:id="35" w:name="discussion"/>
-      <w:bookmarkEnd w:id="28"/>
-      <w:bookmarkEnd w:id="33"/>
-      <w:bookmarkEnd w:id="34"/>
+      <w:bookmarkStart w:id="38" w:name="discussion"/>
+      <w:bookmarkEnd w:id="30"/>
+      <w:bookmarkEnd w:id="35"/>
+      <w:bookmarkEnd w:id="37"/>
       <w:r>
         <w:t>Discussion</w:t>
       </w:r>
@@ -5370,7 +5256,7 @@
         <w:pStyle w:val="Heading3"/>
         <w:jc w:val="both"/>
       </w:pPr>
-      <w:bookmarkStart w:id="36" w:name="comparison-with-previous-studies-1"/>
+      <w:bookmarkStart w:id="39" w:name="comparison-with-previous-studies-1"/>
       <w:r>
         <w:t>Comparison with Previous Studies</w:t>
       </w:r>
@@ -5380,7 +5266,7 @@
         <w:pStyle w:val="Heading4"/>
         <w:jc w:val="both"/>
       </w:pPr>
-      <w:bookmarkStart w:id="37" w:name="X53daa2e18181dcc0d6f3ae6b4eee1b73542fe1d"/>
+      <w:bookmarkStart w:id="40" w:name="X53daa2e18181dcc0d6f3ae6b4eee1b73542fe1d"/>
       <w:r>
         <w:t>NREL Distributed Power Electronics Research</w:t>
       </w:r>
@@ -5395,14 +5281,7 @@
         <w:jc w:val="both"/>
       </w:pPr>
       <w:r>
-        <w:rPr>
-          <w:b/>
-          <w:bCs/>
-        </w:rPr>
-        <w:t>MacAlpine et al. (2009) - University of Colorado/NREL Study:</w:t>
-      </w:r>
-      <w:r>
-        <w:t xml:space="preserve"> </w:t>
+        <w:t xml:space="preserve">MacAlpine et al. (2009) - University of Colorado/NREL Study: </w:t>
       </w:r>
     </w:p>
     <w:p>
@@ -5415,14 +5294,7 @@
         <w:jc w:val="both"/>
       </w:pPr>
       <w:r>
-        <w:rPr>
-          <w:b/>
-          <w:bCs/>
-        </w:rPr>
-        <w:t>Focus:</w:t>
-      </w:r>
-      <w:r>
-        <w:t xml:space="preserve"> Building-integrated PV systems with complex roof geometries using module-integrated DC-DC converters (MICs) </w:t>
+        <w:t xml:space="preserve">Focus: Building-integrated PV systems with complex roof geometries using module-integrated DC-DC converters (MICs) </w:t>
       </w:r>
     </w:p>
     <w:p>
@@ -5435,14 +5307,7 @@
         <w:jc w:val="both"/>
       </w:pPr>
       <w:r>
-        <w:rPr>
-          <w:b/>
-          <w:bCs/>
-        </w:rPr>
-        <w:t>Key findings:</w:t>
-      </w:r>
-      <w:r>
-        <w:t xml:space="preserve"> Annual power output gains of over 10% for systems with differing panel orientations when using MICs </w:t>
+        <w:t xml:space="preserve">Key findings: Annual power output gains of over 10% for systems with differing panel orientations when using MICs </w:t>
       </w:r>
     </w:p>
     <w:p>
@@ -5455,14 +5320,7 @@
         <w:jc w:val="both"/>
       </w:pPr>
       <w:r>
-        <w:rPr>
-          <w:b/>
-          <w:bCs/>
-        </w:rPr>
-        <w:t>Methodology:</w:t>
-      </w:r>
-      <w:r>
-        <w:t xml:space="preserve"> Comprehensive simulation model validated with experimental data, accounting for cell-level irradiance and temperature variations </w:t>
+        <w:t xml:space="preserve">Methodology: Comprehensive simulation model validated with experimental data, accounting for cell-level irradiance and temperature variations </w:t>
       </w:r>
     </w:p>
     <w:p>
@@ -5475,14 +5333,7 @@
         <w:jc w:val="both"/>
       </w:pPr>
       <w:r>
-        <w:rPr>
-          <w:b/>
-          <w:bCs/>
-        </w:rPr>
-        <w:t>Mismatch sources:</w:t>
-      </w:r>
-      <w:r>
-        <w:t xml:space="preserve"> Primarily</w:t>
+        <w:t>Mismatch sources: Primarily</w:t>
       </w:r>
       <w:r>
         <w:t>,</w:t>
@@ -5507,21 +5358,7 @@
         <w:jc w:val="both"/>
       </w:pPr>
       <w:r>
-        <w:rPr>
-          <w:b/>
-          <w:bCs/>
-        </w:rPr>
-        <w:t>Deline (2011) - NREL Technology Seminar Findings:</w:t>
-      </w:r>
-      <w:r>
-        <w:t xml:space="preserve"> </w:t>
-      </w:r>
-      <w:r>
-        <w:rPr>
-          <w:b/>
-          <w:bCs/>
-        </w:rPr>
-        <w:t>Comprehensive mismatch loss estimates:</w:t>
+        <w:t>Deline (2011) - NREL Technology Seminar Findings: Comprehensive mismatch loss estimates:</w:t>
       </w:r>
     </w:p>
     <w:p>
@@ -5610,8 +5447,8 @@
         <w:pStyle w:val="Heading4"/>
         <w:jc w:val="both"/>
       </w:pPr>
-      <w:bookmarkStart w:id="38" w:name="comparison-with-current-study"/>
-      <w:bookmarkEnd w:id="37"/>
+      <w:bookmarkStart w:id="41" w:name="comparison-with-current-study"/>
+      <w:bookmarkEnd w:id="40"/>
       <w:r>
         <w:t>Comparison with Current Study</w:t>
       </w:r>
@@ -5626,10 +5463,6 @@
         <w:jc w:val="both"/>
       </w:pPr>
       <w:r>
-        <w:rPr>
-          <w:b/>
-          <w:bCs/>
-        </w:rPr>
         <w:t>Current study findings:</w:t>
       </w:r>
     </w:p>
@@ -5656,7 +5489,7 @@
         <w:jc w:val="both"/>
       </w:pPr>
       <w:r>
-        <w:t xml:space="preserve"> Single orientation: 12.6 ± 4.6% (16 sites) </w:t>
+        <w:t xml:space="preserve">Single orientation: 12.6 ± 4.6% (16 sites) </w:t>
       </w:r>
     </w:p>
     <w:p>
@@ -5669,7 +5502,6 @@
         <w:jc w:val="both"/>
       </w:pPr>
       <w:r>
-        <w:lastRenderedPageBreak/>
         <w:t>Multiple orientation: 19.1 ± 2.2% (6 sites)</w:t>
       </w:r>
     </w:p>
@@ -5683,14 +5515,7 @@
         <w:jc w:val="both"/>
       </w:pPr>
       <w:r>
-        <w:rPr>
-          <w:b/>
-          <w:bCs/>
-        </w:rPr>
-        <w:t>Key differences in methodology:</w:t>
-      </w:r>
-      <w:r>
-        <w:t xml:space="preserve"> </w:t>
+        <w:t xml:space="preserve">Key differences in methodology: </w:t>
       </w:r>
     </w:p>
     <w:p>
@@ -5703,14 +5528,7 @@
         <w:jc w:val="both"/>
       </w:pPr>
       <w:r>
-        <w:rPr>
-          <w:b/>
-          <w:bCs/>
-        </w:rPr>
-        <w:t>NREL approach:</w:t>
-      </w:r>
-      <w:r>
-        <w:t xml:space="preserve"> Controlled experiments </w:t>
+        <w:t xml:space="preserve">NREL approach: Controlled experiments </w:t>
       </w:r>
       <w:r>
         <w:t>with</w:t>
@@ -5735,14 +5553,8 @@
         <w:jc w:val="both"/>
       </w:pPr>
       <w:r>
-        <w:rPr>
-          <w:b/>
-          <w:bCs/>
-        </w:rPr>
-        <w:t>Current study approach:</w:t>
-      </w:r>
-      <w:r>
-        <w:t xml:space="preserve"> Real-world field </w:t>
+        <w:lastRenderedPageBreak/>
+        <w:t xml:space="preserve">Current study approach: Real-world field </w:t>
       </w:r>
       <w:r>
         <w:t xml:space="preserve">electrical </w:t>
@@ -5750,11 +5562,9 @@
       <w:r>
         <w:t xml:space="preserve">data from SolarEdge </w:t>
       </w:r>
-      <w:proofErr w:type="spellStart"/>
       <w:r>
         <w:t>optimiser</w:t>
       </w:r>
-      <w:proofErr w:type="spellEnd"/>
       <w:r>
         <w:t xml:space="preserve"> measurements across 22 diverse installations</w:t>
       </w:r>
@@ -5769,14 +5579,7 @@
         <w:jc w:val="both"/>
       </w:pPr>
       <w:r>
-        <w:rPr>
-          <w:b/>
-          <w:bCs/>
-        </w:rPr>
-        <w:t>Current study focus:</w:t>
-      </w:r>
-      <w:r>
-        <w:t xml:space="preserve"> Quantification of baseline mismatch losses in existing installations with module-level power electronics</w:t>
+        <w:t>This study also uses a number of sites across the globe, while NREL studies focus on a single test site</w:t>
       </w:r>
     </w:p>
     <w:p>
@@ -5789,24 +5592,12 @@
         <w:jc w:val="both"/>
       </w:pPr>
       <w:r>
-        <w:rPr>
-          <w:b/>
-          <w:bCs/>
-        </w:rPr>
         <w:t xml:space="preserve">Validation of </w:t>
       </w:r>
       <w:r>
-        <w:rPr>
-          <w:b/>
-          <w:bCs/>
-        </w:rPr>
         <w:t>mismatch loss estimation</w:t>
       </w:r>
       <w:r>
-        <w:rPr>
-          <w:b/>
-          <w:bCs/>
-        </w:rPr>
         <w:t>:</w:t>
       </w:r>
     </w:p>
@@ -5862,102 +5653,81 @@
         <w:pStyle w:val="Heading3"/>
         <w:jc w:val="both"/>
       </w:pPr>
-      <w:bookmarkStart w:id="39" w:name="for-system-designers"/>
+      <w:bookmarkStart w:id="42" w:name="for-system-designers"/>
+      <w:bookmarkEnd w:id="41"/>
+      <w:r>
+        <w:t>Implications f</w:t>
+      </w:r>
+      <w:r>
+        <w:t>or System Designers</w:t>
+      </w:r>
+    </w:p>
+    <w:p>
+      <w:pPr>
+        <w:pStyle w:val="Compact"/>
+        <w:numPr>
+          <w:ilvl w:val="0"/>
+          <w:numId w:val="53"/>
+        </w:numPr>
+        <w:jc w:val="both"/>
+      </w:pPr>
+      <w:r>
+        <w:t>Orientation planning: Single orientation installations show lower mismatch losses (1</w:t>
+      </w:r>
+      <w:r>
+        <w:t>2</w:t>
+      </w:r>
+      <w:r>
+        <w:t>.</w:t>
+      </w:r>
+      <w:r>
+        <w:t>6</w:t>
+      </w:r>
+      <w:r>
+        <w:t>%) compared to multiple orientation designs (19.1%)</w:t>
+      </w:r>
+    </w:p>
+    <w:p>
+      <w:pPr>
+        <w:pStyle w:val="Compact"/>
+        <w:numPr>
+          <w:ilvl w:val="0"/>
+          <w:numId w:val="53"/>
+        </w:numPr>
+        <w:jc w:val="both"/>
+      </w:pPr>
+      <w:r>
+        <w:t>Installation strategy: Architectural constraints requiring multiple orientations add ~</w:t>
+      </w:r>
+      <w:r>
+        <w:t>6.5</w:t>
+      </w:r>
+      <w:r>
+        <w:t>% mismatch penalty</w:t>
+      </w:r>
+    </w:p>
+    <w:p>
+      <w:pPr>
+        <w:pStyle w:val="Compact"/>
+        <w:numPr>
+          <w:ilvl w:val="0"/>
+          <w:numId w:val="53"/>
+        </w:numPr>
+        <w:jc w:val="both"/>
+      </w:pPr>
+      <w:r>
+        <w:t>Technology selection: Quantified benefits of module-level power electronics, especially for complex installations</w:t>
+      </w:r>
+    </w:p>
+    <w:p>
+      <w:pPr>
+        <w:pStyle w:val="Heading2"/>
+        <w:jc w:val="both"/>
+      </w:pPr>
+      <w:bookmarkStart w:id="43" w:name="conclusion"/>
       <w:bookmarkEnd w:id="38"/>
-      <w:r>
-        <w:t>Implications f</w:t>
-      </w:r>
-      <w:r>
-        <w:t>or System Designers</w:t>
-      </w:r>
-    </w:p>
-    <w:p>
-      <w:pPr>
-        <w:pStyle w:val="Compact"/>
-        <w:numPr>
-          <w:ilvl w:val="0"/>
-          <w:numId w:val="53"/>
-        </w:numPr>
-        <w:jc w:val="both"/>
-      </w:pPr>
-      <w:r>
-        <w:rPr>
-          <w:b/>
-          <w:bCs/>
-        </w:rPr>
-        <w:t>Orientation planning:</w:t>
-      </w:r>
-      <w:r>
-        <w:t xml:space="preserve"> Single orientation installations show lower mismatch losses (1</w:t>
-      </w:r>
-      <w:r>
-        <w:t>2</w:t>
-      </w:r>
-      <w:r>
-        <w:t>.</w:t>
-      </w:r>
-      <w:r>
-        <w:t>6</w:t>
-      </w:r>
-      <w:r>
-        <w:t>%) compared to multiple orientation designs (19.1%)</w:t>
-      </w:r>
-    </w:p>
-    <w:p>
-      <w:pPr>
-        <w:pStyle w:val="Compact"/>
-        <w:numPr>
-          <w:ilvl w:val="0"/>
-          <w:numId w:val="53"/>
-        </w:numPr>
-        <w:jc w:val="both"/>
-      </w:pPr>
-      <w:r>
-        <w:rPr>
-          <w:b/>
-          <w:bCs/>
-        </w:rPr>
-        <w:t>Installation strategy:</w:t>
-      </w:r>
-      <w:r>
-        <w:t xml:space="preserve"> Architectural constraints requiring multiple orientations add ~</w:t>
-      </w:r>
-      <w:r>
-        <w:t>6.5</w:t>
-      </w:r>
-      <w:r>
-        <w:t>% mismatch penalty</w:t>
-      </w:r>
-    </w:p>
-    <w:p>
-      <w:pPr>
-        <w:pStyle w:val="Compact"/>
-        <w:numPr>
-          <w:ilvl w:val="0"/>
-          <w:numId w:val="53"/>
-        </w:numPr>
-        <w:jc w:val="both"/>
-      </w:pPr>
-      <w:r>
-        <w:rPr>
-          <w:b/>
-          <w:bCs/>
-        </w:rPr>
-        <w:t>Technology selection:</w:t>
-      </w:r>
-      <w:r>
-        <w:t xml:space="preserve"> Quantified benefits of module-level power electronics, especially for complex installations</w:t>
-      </w:r>
-    </w:p>
-    <w:p>
-      <w:pPr>
-        <w:pStyle w:val="Heading2"/>
-        <w:jc w:val="both"/>
-      </w:pPr>
-      <w:bookmarkStart w:id="40" w:name="conclusion"/>
-      <w:bookmarkEnd w:id="35"/>
-      <w:bookmarkEnd w:id="36"/>
       <w:bookmarkEnd w:id="39"/>
+      <w:bookmarkEnd w:id="42"/>
       <w:r>
         <w:t>Conclusion</w:t>
       </w:r>
@@ -5971,16 +5741,9 @@
         </w:numPr>
         <w:jc w:val="both"/>
       </w:pPr>
-      <w:bookmarkStart w:id="41" w:name="key-findings-summary"/>
-      <w:r>
-        <w:rPr>
-          <w:b/>
-          <w:bCs/>
-        </w:rPr>
-        <w:t>Overall mismatch quantification:</w:t>
-      </w:r>
-      <w:r>
-        <w:t xml:space="preserve"> Real-world rooftop systems exhibit 14.4 ± 5.0% average mismatch loss</w:t>
+      <w:bookmarkStart w:id="44" w:name="key-findings-summary"/>
+      <w:r>
+        <w:t>Overall mismatch quantification: Real-world rooftop systems exhibit 14.4 ± 5.0% average mismatch loss</w:t>
       </w:r>
     </w:p>
     <w:p>
@@ -5993,10 +5756,6 @@
         <w:jc w:val="both"/>
       </w:pPr>
       <w:r>
-        <w:rPr>
-          <w:b/>
-          <w:bCs/>
-        </w:rPr>
         <w:t>Orientation-based category impacts:</w:t>
       </w:r>
     </w:p>
@@ -6036,14 +5795,7 @@
         <w:jc w:val="both"/>
       </w:pPr>
       <w:r>
-        <w:rPr>
-          <w:b/>
-          <w:bCs/>
-        </w:rPr>
-        <w:t>Orientation impact:</w:t>
-      </w:r>
-      <w:r>
-        <w:t xml:space="preserve"> Multiple orientations add ~6.5% additional mismatch compared to a single orientation</w:t>
+        <w:t>Orientation impact: Multiple orientations add ~6.5% additional mismatch compared to a single orientation</w:t>
       </w:r>
     </w:p>
     <w:p>
@@ -6056,14 +5808,7 @@
         <w:jc w:val="both"/>
       </w:pPr>
       <w:r>
-        <w:rPr>
-          <w:b/>
-          <w:bCs/>
-        </w:rPr>
-        <w:t>Seasonal patterns:</w:t>
-      </w:r>
-      <w:r>
-        <w:t xml:space="preserve"> Winter conditions show elevated mismatch losses due to lower solar altitude</w:t>
+        <w:t>Seasonal patterns: Winter conditions show elevated mismatch losses due to lower solar altitude</w:t>
       </w:r>
     </w:p>
     <w:p>
@@ -6076,14 +5821,7 @@
         <w:jc w:val="both"/>
       </w:pPr>
       <w:r>
-        <w:rPr>
-          <w:b/>
-          <w:bCs/>
-        </w:rPr>
-        <w:t>Methodology validation:</w:t>
-      </w:r>
-      <w:r>
-        <w:t xml:space="preserve"> Monte Carlo simulation confirms ±1.2% accuracy of proposed approach</w:t>
+        <w:t>Methodology validation: Monte Carlo simulation confirms ±1.2% accuracy of proposed approach</w:t>
       </w:r>
     </w:p>
     <w:p>
@@ -6095,17 +5833,10 @@
         </w:numPr>
         <w:jc w:val="both"/>
       </w:pPr>
-      <w:bookmarkStart w:id="42" w:name="scientific-contributions"/>
-      <w:bookmarkEnd w:id="41"/>
-      <w:r>
-        <w:rPr>
-          <w:b/>
-          <w:bCs/>
-        </w:rPr>
-        <w:t>Novel methodology:</w:t>
-      </w:r>
-      <w:r>
-        <w:t xml:space="preserve"> First comprehensive field study using optimiser-derived data for mismatch quantification</w:t>
+      <w:bookmarkStart w:id="45" w:name="scientific-contributions"/>
+      <w:bookmarkEnd w:id="44"/>
+      <w:r>
+        <w:t>Novel methodology: First comprehensive field study using optimiser-derived data for mismatch quantification</w:t>
       </w:r>
     </w:p>
     <w:p>
@@ -6118,14 +5849,7 @@
         <w:jc w:val="both"/>
       </w:pPr>
       <w:r>
-        <w:rPr>
-          <w:b/>
-          <w:bCs/>
-        </w:rPr>
-        <w:t>Geographic diversity:</w:t>
-      </w:r>
-      <w:r>
-        <w:t xml:space="preserve"> Multi-continental study spanning diverse climate zones</w:t>
+        <w:t>Geographic diversity: Multi-continental study spanning diverse climate zones</w:t>
       </w:r>
     </w:p>
     <w:p>
@@ -6138,14 +5862,7 @@
         <w:jc w:val="both"/>
       </w:pPr>
       <w:r>
-        <w:rPr>
-          <w:b/>
-          <w:bCs/>
-        </w:rPr>
-        <w:t>Practical relevance:</w:t>
-      </w:r>
-      <w:r>
-        <w:t xml:space="preserve"> Direct applicability to rooftop PV system design and modelling</w:t>
+        <w:t>Practical relevance: Direct applicability to rooftop PV system design and modelling</w:t>
       </w:r>
     </w:p>
     <w:p>
@@ -6153,9 +5870,9 @@
         <w:pStyle w:val="Heading2"/>
         <w:jc w:val="both"/>
       </w:pPr>
-      <w:bookmarkStart w:id="43" w:name="appendices"/>
-      <w:bookmarkEnd w:id="40"/>
-      <w:bookmarkEnd w:id="42"/>
+      <w:bookmarkStart w:id="46" w:name="appendices"/>
+      <w:bookmarkEnd w:id="43"/>
+      <w:bookmarkEnd w:id="45"/>
       <w:r>
         <w:lastRenderedPageBreak/>
         <w:t>Appendices</w:t>
@@ -6166,7 +5883,7 @@
         <w:pStyle w:val="Heading3"/>
         <w:jc w:val="both"/>
       </w:pPr>
-      <w:bookmarkStart w:id="44" w:name="X6a7759d6f790ea6a8a5f19f40e94cb62337559e"/>
+      <w:bookmarkStart w:id="47" w:name="X6a7759d6f790ea6a8a5f19f40e94cb62337559e"/>
       <w:r>
         <w:t>Appendix A: Derivation of Dark Saturation Current</w:t>
       </w:r>
@@ -6176,7 +5893,7 @@
         <w:pStyle w:val="Heading4"/>
         <w:jc w:val="both"/>
       </w:pPr>
-      <w:bookmarkStart w:id="45" w:name="known-parameters"/>
+      <w:bookmarkStart w:id="48" w:name="known-parameters"/>
       <w:r>
         <w:t>Known Parameters</w:t>
       </w:r>
@@ -6190,14 +5907,7 @@
         <w:jc w:val="both"/>
       </w:pPr>
       <w:r>
-        <w:rPr>
-          <w:b/>
-          <w:bCs/>
-        </w:rPr>
-        <w:t>From SolarEdge measurements:</w:t>
-      </w:r>
-      <w:r>
-        <w:t xml:space="preserve"> - Maximum power point voltage: </w:t>
+        <w:t xml:space="preserve">From SolarEdge measurements: - Maximum power point voltage: </w:t>
       </w:r>
       <m:oMath>
         <m:sSub>
@@ -6266,14 +5976,7 @@
         <w:jc w:val="both"/>
       </w:pPr>
       <w:r>
-        <w:rPr>
-          <w:b/>
-          <w:bCs/>
-        </w:rPr>
-        <w:t>From PV module datasheet:</w:t>
-      </w:r>
-      <w:r>
-        <w:t xml:space="preserve"> - Module ideality factor: </w:t>
+        <w:t xml:space="preserve">From PV module datasheet: - Module ideality factor: </w:t>
       </w:r>
       <m:oMath>
         <m:r>
@@ -6379,8 +6082,8 @@
         <w:pStyle w:val="Heading4"/>
         <w:jc w:val="both"/>
       </w:pPr>
-      <w:bookmarkStart w:id="46" w:name="mathematical-derivation"/>
-      <w:bookmarkEnd w:id="45"/>
+      <w:bookmarkStart w:id="49" w:name="mathematical-derivation"/>
+      <w:bookmarkEnd w:id="48"/>
       <w:r>
         <w:t>Mathematical Derivation</w:t>
       </w:r>
@@ -6394,14 +6097,7 @@
         <w:jc w:val="both"/>
       </w:pPr>
       <w:r>
-        <w:rPr>
-          <w:b/>
-          <w:bCs/>
-        </w:rPr>
-        <w:t>Objective:</w:t>
-      </w:r>
-      <w:r>
-        <w:t xml:space="preserve"> Derive an expression for the dark saturation current from the single-diode equation</w:t>
+        <w:t>Objective: Derive an expression for the dark saturation current from the single-diode equation</w:t>
       </w:r>
     </w:p>
     <w:p>
@@ -6998,13 +6694,7 @@
                                 <w:rPr>
                                   <w:rFonts w:ascii="Cambria Math" w:hAnsi="Cambria Math"/>
                                 </w:rPr>
-                                <m:t>t</m:t>
-                              </m:r>
-                              <m:r>
-                                <w:rPr>
-                                  <w:rFonts w:ascii="Cambria Math" w:hAnsi="Cambria Math"/>
-                                </w:rPr>
-                                <m:t>h</m:t>
+                                <m:t>th</m:t>
                               </m:r>
                             </m:sub>
                           </m:sSub>
@@ -7066,13 +6756,7 @@
                         <w:rPr>
                           <w:rFonts w:ascii="Cambria Math" w:hAnsi="Cambria Math"/>
                         </w:rPr>
-                        <m:t>t</m:t>
-                      </m:r>
-                      <m:r>
-                        <w:rPr>
-                          <w:rFonts w:ascii="Cambria Math" w:hAnsi="Cambria Math"/>
-                        </w:rPr>
-                        <m:t>h</m:t>
+                        <m:t>th</m:t>
                       </m:r>
                     </m:sub>
                   </m:sSub>
@@ -7125,13 +6809,7 @@
                         <w:rPr>
                           <w:rFonts w:ascii="Cambria Math" w:hAnsi="Cambria Math"/>
                         </w:rPr>
-                        <m:t>s</m:t>
-                      </m:r>
-                      <m:r>
-                        <w:rPr>
-                          <w:rFonts w:ascii="Cambria Math" w:hAnsi="Cambria Math"/>
-                        </w:rPr>
-                        <m:t>h</m:t>
+                        <m:t>sh</m:t>
                       </m:r>
                     </m:sub>
                   </m:sSub>
@@ -7317,13 +6995,7 @@
                                 <w:rPr>
                                   <w:rFonts w:ascii="Cambria Math" w:hAnsi="Cambria Math"/>
                                 </w:rPr>
-                                <m:t>t</m:t>
-                              </m:r>
-                              <m:r>
-                                <w:rPr>
-                                  <w:rFonts w:ascii="Cambria Math" w:hAnsi="Cambria Math"/>
-                                </w:rPr>
-                                <m:t>h</m:t>
+                                <m:t>th</m:t>
                               </m:r>
                             </m:sub>
                           </m:sSub>
@@ -7385,13 +7057,7 @@
                         <w:rPr>
                           <w:rFonts w:ascii="Cambria Math" w:hAnsi="Cambria Math"/>
                         </w:rPr>
-                        <m:t>t</m:t>
-                      </m:r>
-                      <m:r>
-                        <w:rPr>
-                          <w:rFonts w:ascii="Cambria Math" w:hAnsi="Cambria Math"/>
-                        </w:rPr>
-                        <m:t>h</m:t>
+                        <m:t>th</m:t>
                       </m:r>
                     </m:sub>
                   </m:sSub>
@@ -7444,13 +7110,7 @@
                         <w:rPr>
                           <w:rFonts w:ascii="Cambria Math" w:hAnsi="Cambria Math"/>
                         </w:rPr>
-                        <m:t>s</m:t>
-                      </m:r>
-                      <m:r>
-                        <w:rPr>
-                          <w:rFonts w:ascii="Cambria Math" w:hAnsi="Cambria Math"/>
-                        </w:rPr>
-                        <m:t>h</m:t>
+                        <m:t>sh</m:t>
                       </m:r>
                     </m:sub>
                   </m:sSub>
@@ -7839,13 +7499,7 @@
                                     <w:rPr>
                                       <w:rFonts w:ascii="Cambria Math" w:hAnsi="Cambria Math"/>
                                     </w:rPr>
-                                    <m:t>t</m:t>
-                                  </m:r>
-                                  <m:r>
-                                    <w:rPr>
-                                      <w:rFonts w:ascii="Cambria Math" w:hAnsi="Cambria Math"/>
-                                    </w:rPr>
-                                    <m:t>h</m:t>
+                                    <m:t>th</m:t>
                                   </m:r>
                                 </m:sub>
                               </m:sSub>
@@ -7907,13 +7561,7 @@
                             <w:rPr>
                               <w:rFonts w:ascii="Cambria Math" w:hAnsi="Cambria Math"/>
                             </w:rPr>
-                            <m:t>t</m:t>
-                          </m:r>
-                          <m:r>
-                            <w:rPr>
-                              <w:rFonts w:ascii="Cambria Math" w:hAnsi="Cambria Math"/>
-                            </w:rPr>
-                            <m:t>h</m:t>
+                            <m:t>th</m:t>
                           </m:r>
                         </m:sub>
                       </m:sSub>
@@ -7966,13 +7614,7 @@
                             <w:rPr>
                               <w:rFonts w:ascii="Cambria Math" w:hAnsi="Cambria Math"/>
                             </w:rPr>
-                            <m:t>s</m:t>
-                          </m:r>
-                          <m:r>
-                            <w:rPr>
-                              <w:rFonts w:ascii="Cambria Math" w:hAnsi="Cambria Math"/>
-                            </w:rPr>
-                            <m:t>h</m:t>
+                            <m:t>sh</m:t>
                           </m:r>
                         </m:sub>
                       </m:sSub>
@@ -8166,13 +7808,7 @@
                                     <w:rPr>
                                       <w:rFonts w:ascii="Cambria Math" w:hAnsi="Cambria Math"/>
                                     </w:rPr>
-                                    <m:t>t</m:t>
-                                  </m:r>
-                                  <m:r>
-                                    <w:rPr>
-                                      <w:rFonts w:ascii="Cambria Math" w:hAnsi="Cambria Math"/>
-                                    </w:rPr>
-                                    <m:t>h</m:t>
+                                    <m:t>th</m:t>
                                   </m:r>
                                 </m:sub>
                               </m:sSub>
@@ -8234,13 +7870,7 @@
                             <w:rPr>
                               <w:rFonts w:ascii="Cambria Math" w:hAnsi="Cambria Math"/>
                             </w:rPr>
-                            <m:t>t</m:t>
-                          </m:r>
-                          <m:r>
-                            <w:rPr>
-                              <w:rFonts w:ascii="Cambria Math" w:hAnsi="Cambria Math"/>
-                            </w:rPr>
-                            <m:t>h</m:t>
+                            <m:t>th</m:t>
                           </m:r>
                         </m:sub>
                       </m:sSub>
@@ -8293,13 +7923,7 @@
                             <w:rPr>
                               <w:rFonts w:ascii="Cambria Math" w:hAnsi="Cambria Math"/>
                             </w:rPr>
-                            <m:t>s</m:t>
-                          </m:r>
-                          <m:r>
-                            <w:rPr>
-                              <w:rFonts w:ascii="Cambria Math" w:hAnsi="Cambria Math"/>
-                            </w:rPr>
-                            <m:t>h</m:t>
+                            <m:t>sh</m:t>
                           </m:r>
                         </m:sub>
                       </m:sSub>
@@ -8385,19 +8009,29 @@
         <w:pStyle w:val="Heading3"/>
         <w:jc w:val="both"/>
       </w:pPr>
-      <w:bookmarkStart w:id="47" w:name="Xa11190d396549205ca7a38603cd16446385cebf"/>
-      <w:bookmarkEnd w:id="44"/>
-      <w:bookmarkEnd w:id="46"/>
+      <w:bookmarkStart w:id="50" w:name="Xa11190d396549205ca7a38603cd16446385cebf"/>
+      <w:bookmarkEnd w:id="47"/>
+      <w:bookmarkEnd w:id="49"/>
+      <w:commentRangeStart w:id="51"/>
       <w:r>
         <w:t>Appendix B: Bypass Diode Filtering Algorithm</w:t>
       </w:r>
+      <w:commentRangeEnd w:id="51"/>
+      <w:r>
+        <w:rPr>
+          <w:rStyle w:val="CommentReference"/>
+          <w:sz w:val="28"/>
+          <w:szCs w:val="28"/>
+        </w:rPr>
+        <w:commentReference w:id="51"/>
+      </w:r>
     </w:p>
     <w:p>
       <w:pPr>
         <w:pStyle w:val="Heading4"/>
         <w:jc w:val="both"/>
       </w:pPr>
-      <w:bookmarkStart w:id="48" w:name="statistical-outlier-detection"/>
+      <w:bookmarkStart w:id="52" w:name="statistical-outlier-detection"/>
       <w:r>
         <w:t>Statistical Outlier Detection</w:t>
       </w:r>
@@ -8411,14 +8045,7 @@
         <w:jc w:val="both"/>
       </w:pPr>
       <w:r>
-        <w:rPr>
-          <w:b/>
-          <w:bCs/>
-        </w:rPr>
-        <w:t>Voc Outlier Classification:</w:t>
-      </w:r>
-      <w:r>
-        <w:t xml:space="preserve"> - High outliers: </w:t>
+        <w:t xml:space="preserve">Voc Outlier Classification: - High outliers: </w:t>
       </w:r>
       <m:oMath>
         <m:r>
@@ -8640,14 +8267,7 @@
         <w:jc w:val="both"/>
       </w:pPr>
       <w:r>
-        <w:rPr>
-          <w:b/>
-          <w:bCs/>
-        </w:rPr>
-        <w:t>Isc Outlier Detection:</w:t>
-      </w:r>
-      <w:r>
-        <w:t xml:space="preserve"> - High outliers: </w:t>
+        <w:t xml:space="preserve">Isc Outlier Detection: - High outliers: </w:t>
       </w:r>
       <m:oMath>
         <m:r>
@@ -8764,8 +8384,8 @@
         <w:pStyle w:val="Heading4"/>
         <w:jc w:val="both"/>
       </w:pPr>
-      <w:bookmarkStart w:id="49" w:name="activation-classification-algorithm"/>
-      <w:bookmarkEnd w:id="48"/>
+      <w:bookmarkStart w:id="53" w:name="activation-classification-algorithm"/>
+      <w:bookmarkEnd w:id="52"/>
       <w:r>
         <w:lastRenderedPageBreak/>
         <w:t>Activation Classification Algorithm</w:t>
@@ -8860,231 +8480,168 @@
         <w:pStyle w:val="Heading3"/>
         <w:jc w:val="both"/>
       </w:pPr>
-      <w:bookmarkStart w:id="50" w:name="X1070adeea45e408e7635e2af17ed2b36ebb46ad"/>
-      <w:bookmarkEnd w:id="47"/>
-      <w:bookmarkEnd w:id="49"/>
-      <w:r>
-        <w:t>Appendix C: Temperature and Irradiance Dependencies</w:t>
-      </w:r>
-    </w:p>
-    <w:p>
-      <w:pPr>
-        <w:pStyle w:val="Heading4"/>
-        <w:jc w:val="both"/>
-      </w:pPr>
-      <w:bookmarkStart w:id="51" w:name="series-resistance-rs"/>
-      <w:r>
-        <w:t>Series Resistance (Rs)</w:t>
-      </w:r>
-    </w:p>
-    <w:p>
-      <w:pPr>
-        <w:pStyle w:val="Compact"/>
-        <w:numPr>
-          <w:ilvl w:val="0"/>
-          <w:numId w:val="67"/>
-        </w:numPr>
-        <w:jc w:val="both"/>
-      </w:pPr>
-      <w:r>
-        <w:rPr>
-          <w:b/>
-          <w:bCs/>
-        </w:rPr>
-        <w:t>Temperature dependency:</w:t>
-      </w:r>
-      <w:r>
-        <w:t xml:space="preserve"> 0.356%/K (based on PERC module studies)</w:t>
-      </w:r>
-      <w:r>
-        <w:t xml:space="preserve"> [refs]</w:t>
-      </w:r>
-    </w:p>
-    <w:p>
-      <w:pPr>
-        <w:pStyle w:val="Compact"/>
-        <w:numPr>
-          <w:ilvl w:val="0"/>
-          <w:numId w:val="67"/>
-        </w:numPr>
-        <w:jc w:val="both"/>
-      </w:pPr>
-      <w:r>
-        <w:rPr>
-          <w:b/>
-          <w:bCs/>
-        </w:rPr>
-        <w:t>Physical basis:</w:t>
-      </w:r>
-      <w:r>
-        <w:t xml:space="preserve"> Silver grid fingers and copper interconnects resistance increase with temperature</w:t>
-      </w:r>
-    </w:p>
-    <w:p>
-      <w:pPr>
-        <w:pStyle w:val="Compact"/>
-        <w:numPr>
-          <w:ilvl w:val="0"/>
-          <w:numId w:val="67"/>
-        </w:numPr>
-        <w:jc w:val="both"/>
-      </w:pPr>
-      <w:r>
-        <w:rPr>
-          <w:b/>
-          <w:bCs/>
-        </w:rPr>
-        <w:t>Irradiance dependency:</w:t>
-      </w:r>
-      <w:r>
-        <w:t xml:space="preserve"> Minimal impact under normal operating conditions</w:t>
-      </w:r>
-    </w:p>
-    <w:p>
-      <w:pPr>
-        <w:pStyle w:val="Heading4"/>
-        <w:jc w:val="both"/>
-      </w:pPr>
-      <w:bookmarkStart w:id="52" w:name="shunt-resistance-rsh"/>
-      <w:bookmarkEnd w:id="51"/>
-      <w:r>
-        <w:t>Shunt Resistance (Rsh)</w:t>
-      </w:r>
-    </w:p>
-    <w:p>
-      <w:pPr>
-        <w:pStyle w:val="Compact"/>
-        <w:numPr>
-          <w:ilvl w:val="0"/>
-          <w:numId w:val="68"/>
-        </w:numPr>
-        <w:jc w:val="both"/>
-      </w:pPr>
-      <w:r>
-        <w:rPr>
-          <w:b/>
-          <w:bCs/>
-        </w:rPr>
-        <w:t>Temperature dependency:</w:t>
-      </w:r>
-      <w:r>
-        <w:t xml:space="preserve"> Negligible effect on overall performance</w:t>
-      </w:r>
-    </w:p>
-    <w:p>
-      <w:pPr>
-        <w:pStyle w:val="Compact"/>
-        <w:numPr>
-          <w:ilvl w:val="0"/>
-          <w:numId w:val="68"/>
-        </w:numPr>
-        <w:jc w:val="both"/>
-      </w:pPr>
-      <w:r>
-        <w:rPr>
-          <w:b/>
-          <w:bCs/>
-        </w:rPr>
-        <w:t>Irradiance dependency:</w:t>
-      </w:r>
-      <w:r>
-        <w:t xml:space="preserve"> Decreases with irradiance following the PVsyst exponential model</w:t>
-      </w:r>
-    </w:p>
-    <w:p>
-      <w:pPr>
-        <w:pStyle w:val="Compact"/>
-        <w:numPr>
-          <w:ilvl w:val="0"/>
-          <w:numId w:val="68"/>
-        </w:numPr>
-        <w:jc w:val="both"/>
-      </w:pPr>
-      <w:r>
-        <w:rPr>
-          <w:b/>
-          <w:bCs/>
-        </w:rPr>
-        <w:t>Implementation:</w:t>
-      </w:r>
-      <w:r>
-        <w:t xml:space="preserve"> Dynamic adjustment based on measured irradiance levels</w:t>
-      </w:r>
-    </w:p>
-    <w:p>
-      <w:pPr>
-        <w:pStyle w:val="Heading4"/>
-        <w:jc w:val="both"/>
-      </w:pPr>
-      <w:bookmarkStart w:id="53" w:name="ideality-factor-n"/>
-      <w:bookmarkEnd w:id="52"/>
-      <w:r>
-        <w:t>Ideality Factor (n)</w:t>
-      </w:r>
-    </w:p>
-    <w:p>
-      <w:pPr>
-        <w:pStyle w:val="Compact"/>
-        <w:numPr>
-          <w:ilvl w:val="0"/>
-          <w:numId w:val="69"/>
-        </w:numPr>
-        <w:jc w:val="both"/>
-      </w:pPr>
-      <w:r>
-        <w:rPr>
-          <w:b/>
-          <w:bCs/>
-        </w:rPr>
-        <w:t>Temperature dependency:</w:t>
-      </w:r>
-      <w:r>
-        <w:t xml:space="preserve"> Minimal variation (0.006%/K for PERC modules)</w:t>
-      </w:r>
-    </w:p>
-    <w:p>
-      <w:pPr>
-        <w:pStyle w:val="Compact"/>
-        <w:numPr>
-          <w:ilvl w:val="0"/>
-          <w:numId w:val="69"/>
-        </w:numPr>
-        <w:jc w:val="both"/>
-      </w:pPr>
-      <w:r>
-        <w:rPr>
-          <w:b/>
-          <w:bCs/>
-        </w:rPr>
-        <w:t>Irradiance dependency:</w:t>
-      </w:r>
-      <w:r>
-        <w:t xml:space="preserve"> Varies between 1.4-1.5 for 0.4-1.0 sun conditions</w:t>
-      </w:r>
-    </w:p>
-    <w:p>
-      <w:pPr>
-        <w:pStyle w:val="Compact"/>
-        <w:numPr>
-          <w:ilvl w:val="0"/>
-          <w:numId w:val="69"/>
-        </w:numPr>
-        <w:jc w:val="both"/>
-      </w:pPr>
-      <w:r>
-        <w:rPr>
-          <w:b/>
-          <w:bCs/>
-        </w:rPr>
-        <w:t>Model treatment:</w:t>
-      </w:r>
-      <w:r>
-        <w:t xml:space="preserve"> Constant value approach validated within error bounds</w:t>
-      </w:r>
-      <w:bookmarkEnd w:id="0"/>
-      <w:bookmarkEnd w:id="43"/>
+      <w:bookmarkStart w:id="54" w:name="X1070adeea45e408e7635e2af17ed2b36ebb46ad"/>
       <w:bookmarkEnd w:id="50"/>
       <w:bookmarkEnd w:id="53"/>
+      <w:r>
+        <w:t>Appendix C: Temperature and Irradiance Dependencies</w:t>
+      </w:r>
+    </w:p>
+    <w:p>
+      <w:pPr>
+        <w:pStyle w:val="Heading4"/>
+        <w:jc w:val="both"/>
+      </w:pPr>
+      <w:bookmarkStart w:id="55" w:name="series-resistance-rs"/>
+      <w:r>
+        <w:t>Series Resistance (Rs)</w:t>
+      </w:r>
+    </w:p>
+    <w:p>
+      <w:pPr>
+        <w:pStyle w:val="Compact"/>
+        <w:numPr>
+          <w:ilvl w:val="0"/>
+          <w:numId w:val="67"/>
+        </w:numPr>
+        <w:jc w:val="both"/>
+      </w:pPr>
+      <w:r>
+        <w:t>Temperature dependency: 0.356%/K (based on PERC module studies)</w:t>
+      </w:r>
+      <w:r>
+        <w:t xml:space="preserve"> [refs]</w:t>
+      </w:r>
+    </w:p>
+    <w:p>
+      <w:pPr>
+        <w:pStyle w:val="Compact"/>
+        <w:numPr>
+          <w:ilvl w:val="0"/>
+          <w:numId w:val="67"/>
+        </w:numPr>
+        <w:jc w:val="both"/>
+      </w:pPr>
+      <w:r>
+        <w:t>Physical basis: Silver grid fingers and copper interconnects resistance increase with temperature</w:t>
+      </w:r>
+    </w:p>
+    <w:p>
+      <w:pPr>
+        <w:pStyle w:val="Compact"/>
+        <w:numPr>
+          <w:ilvl w:val="0"/>
+          <w:numId w:val="67"/>
+        </w:numPr>
+        <w:jc w:val="both"/>
+      </w:pPr>
+      <w:r>
+        <w:t>Irradiance dependency: Minimal impact under normal operating conditions</w:t>
+      </w:r>
+    </w:p>
+    <w:p>
+      <w:pPr>
+        <w:pStyle w:val="Heading4"/>
+        <w:jc w:val="both"/>
+      </w:pPr>
+      <w:bookmarkStart w:id="56" w:name="shunt-resistance-rsh"/>
+      <w:bookmarkEnd w:id="55"/>
+      <w:r>
+        <w:t>Shunt Resistance (Rsh)</w:t>
+      </w:r>
+    </w:p>
+    <w:p>
+      <w:pPr>
+        <w:pStyle w:val="Compact"/>
+        <w:numPr>
+          <w:ilvl w:val="0"/>
+          <w:numId w:val="68"/>
+        </w:numPr>
+        <w:jc w:val="both"/>
+      </w:pPr>
+      <w:r>
+        <w:t>Temperature dependency: Negligible effect on overall performance</w:t>
+      </w:r>
+    </w:p>
+    <w:p>
+      <w:pPr>
+        <w:pStyle w:val="Compact"/>
+        <w:numPr>
+          <w:ilvl w:val="0"/>
+          <w:numId w:val="68"/>
+        </w:numPr>
+        <w:jc w:val="both"/>
+      </w:pPr>
+      <w:r>
+        <w:t>Irradiance dependency: Decreases with irradiance following the PVsyst exponential model</w:t>
+      </w:r>
+    </w:p>
+    <w:p>
+      <w:pPr>
+        <w:pStyle w:val="Compact"/>
+        <w:numPr>
+          <w:ilvl w:val="0"/>
+          <w:numId w:val="68"/>
+        </w:numPr>
+        <w:jc w:val="both"/>
+      </w:pPr>
+      <w:r>
+        <w:t>Implementation: Dynamic adjustment based on measured irradiance levels</w:t>
+      </w:r>
+    </w:p>
+    <w:p>
+      <w:pPr>
+        <w:pStyle w:val="Heading4"/>
+        <w:jc w:val="both"/>
+      </w:pPr>
+      <w:bookmarkStart w:id="57" w:name="ideality-factor-n"/>
+      <w:bookmarkEnd w:id="56"/>
+      <w:r>
+        <w:t>Ideality Factor (n)</w:t>
+      </w:r>
+    </w:p>
+    <w:p>
+      <w:pPr>
+        <w:pStyle w:val="Compact"/>
+        <w:numPr>
+          <w:ilvl w:val="0"/>
+          <w:numId w:val="69"/>
+        </w:numPr>
+        <w:jc w:val="both"/>
+      </w:pPr>
+      <w:r>
+        <w:t>Temperature dependency: Minimal variation (0.006%/K for PERC modules)</w:t>
+      </w:r>
+    </w:p>
+    <w:p>
+      <w:pPr>
+        <w:pStyle w:val="Compact"/>
+        <w:numPr>
+          <w:ilvl w:val="0"/>
+          <w:numId w:val="69"/>
+        </w:numPr>
+        <w:jc w:val="both"/>
+      </w:pPr>
+      <w:r>
+        <w:t>Irradiance dependency: Varies between 1.4-1.5 for 0.4-1.0 sun conditions</w:t>
+      </w:r>
+    </w:p>
+    <w:p>
+      <w:pPr>
+        <w:pStyle w:val="Compact"/>
+        <w:numPr>
+          <w:ilvl w:val="0"/>
+          <w:numId w:val="69"/>
+        </w:numPr>
+        <w:jc w:val="both"/>
+      </w:pPr>
+      <w:r>
+        <w:t>Model treatment: Constant value approach validated within error bounds</w:t>
+      </w:r>
+      <w:bookmarkEnd w:id="0"/>
+      <w:bookmarkEnd w:id="46"/>
+      <w:bookmarkEnd w:id="54"/>
+      <w:bookmarkEnd w:id="57"/>
     </w:p>
     <w:sectPr>
       <w:footnotePr>
@@ -9096,6 +8653,114 @@
     </w:sectPr>
   </w:body>
 </w:document>
+</file>
+
+<file path=word/comments.xml><?xml version="1.0" encoding="utf-8"?>
+<w:comments xmlns:wpc="http://schemas.microsoft.com/office/word/2010/wordprocessingCanvas" xmlns:cx="http://schemas.microsoft.com/office/drawing/2014/chartex" xmlns:cx1="http://schemas.microsoft.com/office/drawing/2015/9/8/chartex" xmlns:cx2="http://schemas.microsoft.com/office/drawing/2015/10/21/chartex" xmlns:cx3="http://schemas.microsoft.com/office/drawing/2016/5/9/chartex" xmlns:cx4="http://schemas.microsoft.com/office/drawing/2016/5/10/chartex" xmlns:cx5="http://schemas.microsoft.com/office/drawing/2016/5/11/chartex" xmlns:cx6="http://schemas.microsoft.com/office/drawing/2016/5/12/chartex" xmlns:cx7="http://schemas.microsoft.com/office/drawing/2016/5/13/chartex" xmlns:cx8="http://schemas.microsoft.com/office/drawing/2016/5/14/chartex" xmlns:mc="http://schemas.openxmlformats.org/markup-compatibility/2006" xmlns:aink="http://schemas.microsoft.com/office/drawing/2016/ink" xmlns:am3d="http://schemas.microsoft.com/office/drawing/2017/model3d" xmlns:o="urn:schemas-microsoft-com:office:office" xmlns:oel="http://schemas.microsoft.com/office/2019/extlst" xmlns:r="http://schemas.openxmlformats.org/officeDocument/2006/relationships" xmlns:m="http://schemas.openxmlformats.org/officeDocument/2006/math" xmlns:v="urn:schemas-microsoft-com:vml" xmlns:wp14="http://schemas.microsoft.com/office/word/2010/wordprocessingDrawing" xmlns:wp="http://schemas.openxmlformats.org/drawingml/2006/wordprocessingDrawing" xmlns:w10="urn:schemas-microsoft-com:office:word" xmlns:w="http://schemas.openxmlformats.org/wordprocessingml/2006/main" xmlns:w14="http://schemas.microsoft.com/office/word/2010/wordml" xmlns:w15="http://schemas.microsoft.com/office/word/2012/wordml" xmlns:w16cex="http://schemas.microsoft.com/office/word/2018/wordml/cex" xmlns:w16cid="http://schemas.microsoft.com/office/word/2016/wordml/cid" xmlns:w16="http://schemas.microsoft.com/office/word/2018/wordml" xmlns:w16du="http://schemas.microsoft.com/office/word/2023/wordml/word16du" xmlns:w16sdtdh="http://schemas.microsoft.com/office/word/2020/wordml/sdtdatahash" xmlns:w16sdtfl="http://schemas.microsoft.com/office/word/2024/wordml/sdtformatlock" xmlns:w16se="http://schemas.microsoft.com/office/word/2015/wordml/symex" xmlns:wpg="http://schemas.microsoft.com/office/word/2010/wordprocessingGroup" xmlns:wpi="http://schemas.microsoft.com/office/word/2010/wordprocessingInk" xmlns:wne="http://schemas.microsoft.com/office/word/2006/wordml" xmlns:wps="http://schemas.microsoft.com/office/word/2010/wordprocessingShape" mc:Ignorable="w14 w15 w16se w16cid w16 w16cex w16sdtdh w16sdtfl w16du wp14">
+  <w:comment w:id="25" w:author="Sijin Wang" w:date="2025-07-21T22:32:00Z" w:initials="SW">
+    <w:p>
+      <w:pPr>
+        <w:pStyle w:val="CommentText"/>
+      </w:pPr>
+      <w:r>
+        <w:rPr>
+          <w:rStyle w:val="CommentReference"/>
+        </w:rPr>
+        <w:annotationRef/>
+      </w:r>
+      <w:r>
+        <w:rPr>
+          <w:lang w:val="en-AU"/>
+        </w:rPr>
+        <w:t>An orientation comparison histogram graph</w:t>
+      </w:r>
+    </w:p>
+  </w:comment>
+  <w:comment w:id="29" w:author="Sijin Wang" w:date="2025-07-21T22:33:00Z" w:initials="SW">
+    <w:p>
+      <w:pPr>
+        <w:pStyle w:val="CommentText"/>
+      </w:pPr>
+      <w:r>
+        <w:rPr>
+          <w:rStyle w:val="CommentReference"/>
+        </w:rPr>
+        <w:annotationRef/>
+      </w:r>
+      <w:r>
+        <w:rPr>
+          <w:lang w:val="en-AU"/>
+        </w:rPr>
+        <w:t>Shows the seasonal comparison graph.</w:t>
+      </w:r>
+    </w:p>
+  </w:comment>
+  <w:comment w:id="36" w:author="Sijin Wang" w:date="2025-07-21T22:35:00Z" w:initials="SW">
+    <w:p>
+      <w:pPr>
+        <w:pStyle w:val="CommentText"/>
+      </w:pPr>
+      <w:r>
+        <w:rPr>
+          <w:rStyle w:val="CommentReference"/>
+        </w:rPr>
+        <w:annotationRef/>
+      </w:r>
+      <w:r>
+        <w:rPr>
+          <w:lang w:val="en-AU"/>
+        </w:rPr>
+        <w:t>Show the histogram results</w:t>
+      </w:r>
+    </w:p>
+  </w:comment>
+  <w:comment w:id="51" w:author="Sijin Wang" w:date="2025-07-22T09:41:00Z" w:initials="SW">
+    <w:p>
+      <w:pPr>
+        <w:pStyle w:val="CommentText"/>
+      </w:pPr>
+      <w:r>
+        <w:rPr>
+          <w:rStyle w:val="CommentReference"/>
+        </w:rPr>
+        <w:annotationRef/>
+      </w:r>
+      <w:r>
+        <w:rPr>
+          <w:lang w:val="en-AU"/>
+        </w:rPr>
+        <w:t>Add: the simulation results, and the real-life example from the data</w:t>
+      </w:r>
+    </w:p>
+  </w:comment>
+</w:comments>
+</file>
+
+<file path=word/commentsExtended.xml><?xml version="1.0" encoding="utf-8"?>
+<w15:commentsEx xmlns:wpc="http://schemas.microsoft.com/office/word/2010/wordprocessingCanvas" xmlns:cx="http://schemas.microsoft.com/office/drawing/2014/chartex" xmlns:cx1="http://schemas.microsoft.com/office/drawing/2015/9/8/chartex" xmlns:cx2="http://schemas.microsoft.com/office/drawing/2015/10/21/chartex" xmlns:cx3="http://schemas.microsoft.com/office/drawing/2016/5/9/chartex" xmlns:cx4="http://schemas.microsoft.com/office/drawing/2016/5/10/chartex" xmlns:cx5="http://schemas.microsoft.com/office/drawing/2016/5/11/chartex" xmlns:cx6="http://schemas.microsoft.com/office/drawing/2016/5/12/chartex" xmlns:cx7="http://schemas.microsoft.com/office/drawing/2016/5/13/chartex" xmlns:cx8="http://schemas.microsoft.com/office/drawing/2016/5/14/chartex" xmlns:mc="http://schemas.openxmlformats.org/markup-compatibility/2006" xmlns:aink="http://schemas.microsoft.com/office/drawing/2016/ink" xmlns:am3d="http://schemas.microsoft.com/office/drawing/2017/model3d" xmlns:o="urn:schemas-microsoft-com:office:office" xmlns:oel="http://schemas.microsoft.com/office/2019/extlst" xmlns:r="http://schemas.openxmlformats.org/officeDocument/2006/relationships" xmlns:m="http://schemas.openxmlformats.org/officeDocument/2006/math" xmlns:v="urn:schemas-microsoft-com:vml" xmlns:wp14="http://schemas.microsoft.com/office/word/2010/wordprocessingDrawing" xmlns:wp="http://schemas.openxmlformats.org/drawingml/2006/wordprocessingDrawing" xmlns:w10="urn:schemas-microsoft-com:office:word" xmlns:w="http://schemas.openxmlformats.org/wordprocessingml/2006/main" xmlns:w14="http://schemas.microsoft.com/office/word/2010/wordml" xmlns:w15="http://schemas.microsoft.com/office/word/2012/wordml" xmlns:w16cex="http://schemas.microsoft.com/office/word/2018/wordml/cex" xmlns:w16cid="http://schemas.microsoft.com/office/word/2016/wordml/cid" xmlns:w16="http://schemas.microsoft.com/office/word/2018/wordml" xmlns:w16du="http://schemas.microsoft.com/office/word/2023/wordml/word16du" xmlns:w16sdtdh="http://schemas.microsoft.com/office/word/2020/wordml/sdtdatahash" xmlns:w16sdtfl="http://schemas.microsoft.com/office/word/2024/wordml/sdtformatlock" xmlns:w16se="http://schemas.microsoft.com/office/word/2015/wordml/symex" xmlns:wpg="http://schemas.microsoft.com/office/word/2010/wordprocessingGroup" xmlns:wpi="http://schemas.microsoft.com/office/word/2010/wordprocessingInk" xmlns:wne="http://schemas.microsoft.com/office/word/2006/wordml" xmlns:wps="http://schemas.microsoft.com/office/word/2010/wordprocessingShape" mc:Ignorable="w14 w15 w16se w16cid w16 w16cex w16sdtdh w16sdtfl w16du wp14">
+  <w15:commentEx w15:paraId="045FED0B" w15:done="0"/>
+  <w15:commentEx w15:paraId="4BF34A71" w15:done="0"/>
+  <w15:commentEx w15:paraId="278F08CC" w15:done="0"/>
+  <w15:commentEx w15:paraId="20A7AEE0" w15:done="0"/>
+</w15:commentsEx>
+</file>
+
+<file path=word/commentsExtensible.xml><?xml version="1.0" encoding="utf-8"?>
+<w16cex:commentsExtensible xmlns:wpc="http://schemas.microsoft.com/office/word/2010/wordprocessingCanvas" xmlns:cx="http://schemas.microsoft.com/office/drawing/2014/chartex" xmlns:cx1="http://schemas.microsoft.com/office/drawing/2015/9/8/chartex" xmlns:cx2="http://schemas.microsoft.com/office/drawing/2015/10/21/chartex" xmlns:cx3="http://schemas.microsoft.com/office/drawing/2016/5/9/chartex" xmlns:cx4="http://schemas.microsoft.com/office/drawing/2016/5/10/chartex" xmlns:cx5="http://schemas.microsoft.com/office/drawing/2016/5/11/chartex" xmlns:cx6="http://schemas.microsoft.com/office/drawing/2016/5/12/chartex" xmlns:cx7="http://schemas.microsoft.com/office/drawing/2016/5/13/chartex" xmlns:cx8="http://schemas.microsoft.com/office/drawing/2016/5/14/chartex" xmlns:cr="http://schemas.microsoft.com/office/comments/2020/reactions" xmlns:mc="http://schemas.openxmlformats.org/markup-compatibility/2006" xmlns:aink="http://schemas.microsoft.com/office/drawing/2016/ink" xmlns:am3d="http://schemas.microsoft.com/office/drawing/2017/model3d" xmlns:o="urn:schemas-microsoft-com:office:office" xmlns:oel="http://schemas.microsoft.com/office/2019/extlst" xmlns:r="http://schemas.openxmlformats.org/officeDocument/2006/relationships" xmlns:m="http://schemas.openxmlformats.org/officeDocument/2006/math" xmlns:v="urn:schemas-microsoft-com:vml" xmlns:wp14="http://schemas.microsoft.com/office/word/2010/wordprocessingDrawing" xmlns:wp="http://schemas.openxmlformats.org/drawingml/2006/wordprocessingDrawing" xmlns:w10="urn:schemas-microsoft-com:office:word" xmlns:w="http://schemas.openxmlformats.org/wordprocessingml/2006/main" xmlns:w14="http://schemas.microsoft.com/office/word/2010/wordml" xmlns:w15="http://schemas.microsoft.com/office/word/2012/wordml" xmlns:w16cex="http://schemas.microsoft.com/office/word/2018/wordml/cex" xmlns:w16cid="http://schemas.microsoft.com/office/word/2016/wordml/cid" xmlns:w16="http://schemas.microsoft.com/office/word/2018/wordml" xmlns:w16du="http://schemas.microsoft.com/office/word/2023/wordml/word16du" xmlns:w16sdtdh="http://schemas.microsoft.com/office/word/2020/wordml/sdtdatahash" xmlns:w16sdtfl="http://schemas.microsoft.com/office/word/2024/wordml/sdtformatlock" xmlns:w16se="http://schemas.microsoft.com/office/word/2015/wordml/symex" xmlns:wpg="http://schemas.microsoft.com/office/word/2010/wordprocessingGroup" xmlns:wpi="http://schemas.microsoft.com/office/word/2010/wordprocessingInk" xmlns:wne="http://schemas.microsoft.com/office/word/2006/wordml" xmlns:wps="http://schemas.microsoft.com/office/word/2010/wordprocessingShape" mc:Ignorable="w14 w15 w16se w16cid w16 w16cex w16sdtdh w16sdtfl cr w16du wp14">
+  <w16cex:commentExtensible w16cex:durableId="322D3091" w16cex:dateUtc="2025-07-21T12:32:00Z"/>
+  <w16cex:commentExtensible w16cex:durableId="0F176E3F" w16cex:dateUtc="2025-07-21T12:33:00Z"/>
+  <w16cex:commentExtensible w16cex:durableId="4BB53E08" w16cex:dateUtc="2025-07-21T12:35:00Z"/>
+  <w16cex:commentExtensible w16cex:durableId="2CB45BB1" w16cex:dateUtc="2025-07-21T23:41:00Z"/>
+</w16cex:commentsExtensible>
+</file>
+
+<file path=word/commentsIds.xml><?xml version="1.0" encoding="utf-8"?>
+<w16cid:commentsIds xmlns:wpc="http://schemas.microsoft.com/office/word/2010/wordprocessingCanvas" xmlns:cx="http://schemas.microsoft.com/office/drawing/2014/chartex" xmlns:cx1="http://schemas.microsoft.com/office/drawing/2015/9/8/chartex" xmlns:cx2="http://schemas.microsoft.com/office/drawing/2015/10/21/chartex" xmlns:cx3="http://schemas.microsoft.com/office/drawing/2016/5/9/chartex" xmlns:cx4="http://schemas.microsoft.com/office/drawing/2016/5/10/chartex" xmlns:cx5="http://schemas.microsoft.com/office/drawing/2016/5/11/chartex" xmlns:cx6="http://schemas.microsoft.com/office/drawing/2016/5/12/chartex" xmlns:cx7="http://schemas.microsoft.com/office/drawing/2016/5/13/chartex" xmlns:cx8="http://schemas.microsoft.com/office/drawing/2016/5/14/chartex" xmlns:mc="http://schemas.openxmlformats.org/markup-compatibility/2006" xmlns:aink="http://schemas.microsoft.com/office/drawing/2016/ink" xmlns:am3d="http://schemas.microsoft.com/office/drawing/2017/model3d" xmlns:o="urn:schemas-microsoft-com:office:office" xmlns:oel="http://schemas.microsoft.com/office/2019/extlst" xmlns:r="http://schemas.openxmlformats.org/officeDocument/2006/relationships" xmlns:m="http://schemas.openxmlformats.org/officeDocument/2006/math" xmlns:v="urn:schemas-microsoft-com:vml" xmlns:wp14="http://schemas.microsoft.com/office/word/2010/wordprocessingDrawing" xmlns:wp="http://schemas.openxmlformats.org/drawingml/2006/wordprocessingDrawing" xmlns:w10="urn:schemas-microsoft-com:office:word" xmlns:w="http://schemas.openxmlformats.org/wordprocessingml/2006/main" xmlns:w14="http://schemas.microsoft.com/office/word/2010/wordml" xmlns:w15="http://schemas.microsoft.com/office/word/2012/wordml" xmlns:w16cex="http://schemas.microsoft.com/office/word/2018/wordml/cex" xmlns:w16cid="http://schemas.microsoft.com/office/word/2016/wordml/cid" xmlns:w16="http://schemas.microsoft.com/office/word/2018/wordml" xmlns:w16du="http://schemas.microsoft.com/office/word/2023/wordml/word16du" xmlns:w16sdtdh="http://schemas.microsoft.com/office/word/2020/wordml/sdtdatahash" xmlns:w16sdtfl="http://schemas.microsoft.com/office/word/2024/wordml/sdtformatlock" xmlns:w16se="http://schemas.microsoft.com/office/word/2015/wordml/symex" xmlns:wpg="http://schemas.microsoft.com/office/word/2010/wordprocessingGroup" xmlns:wpi="http://schemas.microsoft.com/office/word/2010/wordprocessingInk" xmlns:wne="http://schemas.microsoft.com/office/word/2006/wordml" xmlns:wps="http://schemas.microsoft.com/office/word/2010/wordprocessingShape" mc:Ignorable="w14 w15 w16se w16cid w16 w16cex w16sdtdh w16sdtfl w16du wp14">
+  <w16cid:commentId w16cid:paraId="045FED0B" w16cid:durableId="322D3091"/>
+  <w16cid:commentId w16cid:paraId="4BF34A71" w16cid:durableId="0F176E3F"/>
+  <w16cid:commentId w16cid:paraId="278F08CC" w16cid:durableId="4BB53E08"/>
+  <w16cid:commentId w16cid:paraId="20A7AEE0" w16cid:durableId="2CB45BB1"/>
+</w16cid:commentsIds>
 </file>
 
 <file path=word/endnotes.xml><?xml version="1.0" encoding="utf-8"?>
@@ -9560,7 +9225,7 @@
   <w:abstractNum w:abstractNumId="4" w15:restartNumberingAfterBreak="0">
     <w:nsid w:val="77665D7B"/>
     <w:multiLevelType w:val="hybridMultilevel"/>
-    <w:tmpl w:val="7B841A6A"/>
+    <w:tmpl w:val="AFA024C8"/>
     <w:lvl w:ilvl="0" w:tplc="0C090001">
       <w:start w:val="1"/>
       <w:numFmt w:val="bullet"/>
@@ -9673,7 +9338,7 @@
   <w:abstractNum w:abstractNumId="5" w15:restartNumberingAfterBreak="0">
     <w:nsid w:val="7C8C5664"/>
     <w:multiLevelType w:val="hybridMultilevel"/>
-    <w:tmpl w:val="8578E782"/>
+    <w:tmpl w:val="80F83BB4"/>
     <w:lvl w:ilvl="0" w:tplc="0C090001">
       <w:start w:val="1"/>
       <w:numFmt w:val="bullet"/>
@@ -10003,6 +9668,14 @@
     <w:abstractNumId w:val="4"/>
   </w:num>
 </w:numbering>
+</file>
+
+<file path=word/people.xml><?xml version="1.0" encoding="utf-8"?>
+<w15:people xmlns:wpc="http://schemas.microsoft.com/office/word/2010/wordprocessingCanvas" xmlns:cx="http://schemas.microsoft.com/office/drawing/2014/chartex" xmlns:cx1="http://schemas.microsoft.com/office/drawing/2015/9/8/chartex" xmlns:cx2="http://schemas.microsoft.com/office/drawing/2015/10/21/chartex" xmlns:cx3="http://schemas.microsoft.com/office/drawing/2016/5/9/chartex" xmlns:cx4="http://schemas.microsoft.com/office/drawing/2016/5/10/chartex" xmlns:cx5="http://schemas.microsoft.com/office/drawing/2016/5/11/chartex" xmlns:cx6="http://schemas.microsoft.com/office/drawing/2016/5/12/chartex" xmlns:cx7="http://schemas.microsoft.com/office/drawing/2016/5/13/chartex" xmlns:cx8="http://schemas.microsoft.com/office/drawing/2016/5/14/chartex" xmlns:mc="http://schemas.openxmlformats.org/markup-compatibility/2006" xmlns:aink="http://schemas.microsoft.com/office/drawing/2016/ink" xmlns:am3d="http://schemas.microsoft.com/office/drawing/2017/model3d" xmlns:o="urn:schemas-microsoft-com:office:office" xmlns:oel="http://schemas.microsoft.com/office/2019/extlst" xmlns:r="http://schemas.openxmlformats.org/officeDocument/2006/relationships" xmlns:m="http://schemas.openxmlformats.org/officeDocument/2006/math" xmlns:v="urn:schemas-microsoft-com:vml" xmlns:wp14="http://schemas.microsoft.com/office/word/2010/wordprocessingDrawing" xmlns:wp="http://schemas.openxmlformats.org/drawingml/2006/wordprocessingDrawing" xmlns:w10="urn:schemas-microsoft-com:office:word" xmlns:w="http://schemas.openxmlformats.org/wordprocessingml/2006/main" xmlns:w14="http://schemas.microsoft.com/office/word/2010/wordml" xmlns:w15="http://schemas.microsoft.com/office/word/2012/wordml" xmlns:w16cex="http://schemas.microsoft.com/office/word/2018/wordml/cex" xmlns:w16cid="http://schemas.microsoft.com/office/word/2016/wordml/cid" xmlns:w16="http://schemas.microsoft.com/office/word/2018/wordml" xmlns:w16du="http://schemas.microsoft.com/office/word/2023/wordml/word16du" xmlns:w16sdtdh="http://schemas.microsoft.com/office/word/2020/wordml/sdtdatahash" xmlns:w16sdtfl="http://schemas.microsoft.com/office/word/2024/wordml/sdtformatlock" xmlns:w16se="http://schemas.microsoft.com/office/word/2015/wordml/symex" xmlns:wpg="http://schemas.microsoft.com/office/word/2010/wordprocessingGroup" xmlns:wpi="http://schemas.microsoft.com/office/word/2010/wordprocessingInk" xmlns:wne="http://schemas.microsoft.com/office/word/2006/wordml" xmlns:wps="http://schemas.microsoft.com/office/word/2010/wordprocessingShape" mc:Ignorable="w14 w15 w16se w16cid w16 w16cex w16sdtdh w16sdtfl w16du wp14">
+  <w15:person w15:author="Sijin Wang">
+    <w15:presenceInfo w15:providerId="AD" w15:userId="S::z5183876@ad.unsw.edu.au::426bce8d-3c35-46d7-9652-e930fee412c7"/>
+  </w15:person>
+</w15:people>
 </file>
 
 <file path=word/styles.xml><?xml version="1.0" encoding="utf-8"?>
@@ -10343,7 +10016,6 @@
     <w:next w:val="BodyText"/>
     <w:link w:val="Heading4Char"/>
     <w:uiPriority w:val="9"/>
-    <w:semiHidden/>
     <w:unhideWhenUsed/>
     <w:qFormat/>
     <w:rsid w:val="00A10FD9"/>
@@ -10692,7 +10364,6 @@
     <w:basedOn w:val="DefaultParagraphFont"/>
     <w:link w:val="Heading4"/>
     <w:uiPriority w:val="9"/>
-    <w:semiHidden/>
     <w:rsid w:val="00A10FD9"/>
     <w:rPr>
       <w:rFonts w:eastAsiaTheme="majorEastAsia" w:cstheme="majorBidi"/>
@@ -11267,6 +10938,58 @@
     <w:link w:val="Footer"/>
     <w:rsid w:val="00242B61"/>
   </w:style>
+  <w:style w:type="character" w:styleId="CommentReference">
+    <w:name w:val="annotation reference"/>
+    <w:basedOn w:val="DefaultParagraphFont"/>
+    <w:rsid w:val="00423BB7"/>
+    <w:rPr>
+      <w:sz w:val="16"/>
+      <w:szCs w:val="16"/>
+    </w:rPr>
+  </w:style>
+  <w:style w:type="paragraph" w:styleId="CommentText">
+    <w:name w:val="annotation text"/>
+    <w:basedOn w:val="Normal"/>
+    <w:link w:val="CommentTextChar"/>
+    <w:rsid w:val="00423BB7"/>
+    <w:rPr>
+      <w:sz w:val="20"/>
+      <w:szCs w:val="20"/>
+    </w:rPr>
+  </w:style>
+  <w:style w:type="character" w:customStyle="1" w:styleId="CommentTextChar">
+    <w:name w:val="Comment Text Char"/>
+    <w:basedOn w:val="DefaultParagraphFont"/>
+    <w:link w:val="CommentText"/>
+    <w:rsid w:val="00423BB7"/>
+    <w:rPr>
+      <w:sz w:val="20"/>
+      <w:szCs w:val="20"/>
+    </w:rPr>
+  </w:style>
+  <w:style w:type="paragraph" w:styleId="CommentSubject">
+    <w:name w:val="annotation subject"/>
+    <w:basedOn w:val="CommentText"/>
+    <w:next w:val="CommentText"/>
+    <w:link w:val="CommentSubjectChar"/>
+    <w:rsid w:val="00423BB7"/>
+    <w:rPr>
+      <w:b/>
+      <w:bCs/>
+    </w:rPr>
+  </w:style>
+  <w:style w:type="character" w:customStyle="1" w:styleId="CommentSubjectChar">
+    <w:name w:val="Comment Subject Char"/>
+    <w:basedOn w:val="CommentTextChar"/>
+    <w:link w:val="CommentSubject"/>
+    <w:rsid w:val="00423BB7"/>
+    <w:rPr>
+      <w:b/>
+      <w:bCs/>
+      <w:sz w:val="20"/>
+      <w:szCs w:val="20"/>
+    </w:rPr>
+  </w:style>
 </w:styles>
 </file>
 

</xml_diff>